<commit_message>
Dodanie wybranych urządzeń i połączeń między nimi
</commit_message>
<xml_diff>
--- a/s5/sieci-proj/adresacja.docx
+++ b/s5/sieci-proj/adresacja.docx
@@ -19,7 +19,103 @@
           <w:sz w:val="24"/>
           <w:szCs w:val="24"/>
         </w:rPr>
-        <w:t xml:space="preserve">Sieć zostanie logicznie podzielona na podsieci odpowiadające grupom roboczym i pozostałym zaplanowanym VLAN-om. Wykorzystana zostanie adresacja prywatna – sieć 172.16.0.0/16, podzielona na podsieci o 24 bitowej masce oraz 30 bitowej masce dla sieci punkt-punkt. Adresem bramy domyślnej będzie zawsze ostatni adres urządzenia dostępny w danej podsieci tj. 172.16.X.254. Adresy urządzeń dostępowych będą przydzielane statycznie. Serwery lokalne, punkty dostępowe </w:t>
+        <w:t>Sieć zostanie logicznie podzielona na podsieci odpowiadające grupom roboczym i pozostałym zaplanowanym VLAN-om. Wykorzysta</w:t>
+      </w:r>
+      <w:r>
+        <w:rPr>
+          <w:rFonts w:ascii="Times New Roman" w:hAnsi="Times New Roman" w:cs="Times New Roman"/>
+          <w:sz w:val="24"/>
+          <w:szCs w:val="24"/>
+        </w:rPr>
+        <w:t>na zostanie</w:t>
+      </w:r>
+      <w:r>
+        <w:rPr>
+          <w:rFonts w:ascii="Times New Roman" w:hAnsi="Times New Roman" w:cs="Times New Roman"/>
+          <w:sz w:val="24"/>
+          <w:szCs w:val="24"/>
+        </w:rPr>
+        <w:t xml:space="preserve"> sieć </w:t>
+      </w:r>
+      <w:r>
+        <w:rPr>
+          <w:rFonts w:ascii="Times New Roman" w:hAnsi="Times New Roman" w:cs="Times New Roman"/>
+          <w:sz w:val="24"/>
+          <w:szCs w:val="24"/>
+        </w:rPr>
+        <w:t>192.168.0.0/</w:t>
+      </w:r>
+      <w:r>
+        <w:rPr>
+          <w:rFonts w:ascii="Times New Roman" w:hAnsi="Times New Roman" w:cs="Times New Roman"/>
+          <w:sz w:val="24"/>
+          <w:szCs w:val="24"/>
+        </w:rPr>
+        <w:t>16</w:t>
+      </w:r>
+      <w:r>
+        <w:rPr>
+          <w:rFonts w:ascii="Times New Roman" w:hAnsi="Times New Roman" w:cs="Times New Roman"/>
+          <w:sz w:val="24"/>
+          <w:szCs w:val="24"/>
+        </w:rPr>
+        <w:t>, podzielona na podsieci o 23</w:t>
+      </w:r>
+      <w:r>
+        <w:rPr>
+          <w:rFonts w:ascii="Times New Roman" w:hAnsi="Times New Roman" w:cs="Times New Roman"/>
+          <w:sz w:val="24"/>
+          <w:szCs w:val="24"/>
+        </w:rPr>
+        <w:t xml:space="preserve"> bitowej masce </w:t>
+      </w:r>
+      <w:r>
+        <w:rPr>
+          <w:rFonts w:ascii="Times New Roman" w:hAnsi="Times New Roman" w:cs="Times New Roman"/>
+          <w:sz w:val="24"/>
+          <w:szCs w:val="24"/>
+        </w:rPr>
+        <w:t xml:space="preserve">dla grup roboczych, 24 bitowej dla urządzeń </w:t>
+      </w:r>
+      <w:r>
+        <w:rPr>
+          <w:rFonts w:ascii="Times New Roman" w:hAnsi="Times New Roman" w:cs="Times New Roman"/>
+          <w:sz w:val="24"/>
+          <w:szCs w:val="24"/>
+        </w:rPr>
+        <w:t>oraz 30 bitowej masce dla sieci punkt-punkt. Adresem bramy</w:t>
+      </w:r>
+      <w:r>
+        <w:rPr>
+          <w:rFonts w:ascii="Times New Roman" w:hAnsi="Times New Roman" w:cs="Times New Roman"/>
+          <w:sz w:val="24"/>
+          <w:szCs w:val="24"/>
+        </w:rPr>
+        <w:t xml:space="preserve"> domyślnej będzie zawsze pierwszy</w:t>
+      </w:r>
+      <w:r>
+        <w:rPr>
+          <w:rFonts w:ascii="Times New Roman" w:hAnsi="Times New Roman" w:cs="Times New Roman"/>
+          <w:sz w:val="24"/>
+          <w:szCs w:val="24"/>
+        </w:rPr>
+        <w:t xml:space="preserve"> adres urządzenia dostępny w danej pods</w:t>
+      </w:r>
+      <w:r>
+        <w:rPr>
+          <w:rFonts w:ascii="Times New Roman" w:hAnsi="Times New Roman" w:cs="Times New Roman"/>
+          <w:sz w:val="24"/>
+          <w:szCs w:val="24"/>
+        </w:rPr>
+        <w:t>ieci tj. 192.168.X.1</w:t>
+      </w:r>
+      <w:r>
+        <w:rPr>
+          <w:rFonts w:ascii="Times New Roman" w:hAnsi="Times New Roman" w:cs="Times New Roman"/>
+          <w:sz w:val="24"/>
+          <w:szCs w:val="24"/>
+        </w:rPr>
+        <w:t xml:space="preserve">. Adresy urządzeń dostępowych będą przydzielane statycznie. Serwery lokalne, punkty dostępowe </w:t>
       </w:r>
       <w:proofErr w:type="spellStart"/>
       <w:r>
@@ -37,7 +133,311 @@
           <w:sz w:val="24"/>
           <w:szCs w:val="24"/>
         </w:rPr>
-        <w:t>, przełączniki konfigurowalne oraz drukarki otrzymają adresy statyczne: serwer nr 1 – 172.16.7.1, serwer nr 2 – 172.16.7.2, serwer nr 3 – 172.16.7.3, drukarki – 172.16.4.1-172.16.4.11, punkty dostępowe Wi-Fi – 172.16.5.1-172.16.5.5, przełącznik szkieletowy nr 1 – 172.16.X.252 (w każdej podsieci/VLAN-</w:t>
+        <w:t xml:space="preserve">, przełączniki konfigurowalne oraz drukarki otrzymają adresy statyczne: serwer nr 1 – </w:t>
+      </w:r>
+      <w:r>
+        <w:rPr>
+          <w:rFonts w:ascii="Times New Roman" w:hAnsi="Times New Roman" w:cs="Times New Roman"/>
+          <w:sz w:val="24"/>
+          <w:szCs w:val="24"/>
+        </w:rPr>
+        <w:t>19</w:t>
+      </w:r>
+      <w:r>
+        <w:rPr>
+          <w:rFonts w:ascii="Times New Roman" w:hAnsi="Times New Roman" w:cs="Times New Roman"/>
+          <w:sz w:val="24"/>
+          <w:szCs w:val="24"/>
+        </w:rPr>
+        <w:t>2.16</w:t>
+      </w:r>
+      <w:r>
+        <w:rPr>
+          <w:rFonts w:ascii="Times New Roman" w:hAnsi="Times New Roman" w:cs="Times New Roman"/>
+          <w:sz w:val="24"/>
+          <w:szCs w:val="24"/>
+        </w:rPr>
+        <w:t>8</w:t>
+      </w:r>
+      <w:r>
+        <w:rPr>
+          <w:rFonts w:ascii="Times New Roman" w:hAnsi="Times New Roman" w:cs="Times New Roman"/>
+          <w:sz w:val="24"/>
+          <w:szCs w:val="24"/>
+        </w:rPr>
+        <w:t>.10.2</w:t>
+      </w:r>
+      <w:r>
+        <w:rPr>
+          <w:rFonts w:ascii="Times New Roman" w:hAnsi="Times New Roman" w:cs="Times New Roman"/>
+          <w:sz w:val="24"/>
+          <w:szCs w:val="24"/>
+        </w:rPr>
+        <w:t xml:space="preserve">, serwer nr 2 – </w:t>
+      </w:r>
+      <w:r>
+        <w:rPr>
+          <w:rFonts w:ascii="Times New Roman" w:hAnsi="Times New Roman" w:cs="Times New Roman"/>
+          <w:sz w:val="24"/>
+          <w:szCs w:val="24"/>
+        </w:rPr>
+        <w:t>19</w:t>
+      </w:r>
+      <w:r>
+        <w:rPr>
+          <w:rFonts w:ascii="Times New Roman" w:hAnsi="Times New Roman" w:cs="Times New Roman"/>
+          <w:sz w:val="24"/>
+          <w:szCs w:val="24"/>
+        </w:rPr>
+        <w:t>2.16</w:t>
+      </w:r>
+      <w:r>
+        <w:rPr>
+          <w:rFonts w:ascii="Times New Roman" w:hAnsi="Times New Roman" w:cs="Times New Roman"/>
+          <w:sz w:val="24"/>
+          <w:szCs w:val="24"/>
+        </w:rPr>
+        <w:t>8</w:t>
+      </w:r>
+      <w:r>
+        <w:rPr>
+          <w:rFonts w:ascii="Times New Roman" w:hAnsi="Times New Roman" w:cs="Times New Roman"/>
+          <w:sz w:val="24"/>
+          <w:szCs w:val="24"/>
+        </w:rPr>
+        <w:t>.10.3</w:t>
+      </w:r>
+      <w:r>
+        <w:rPr>
+          <w:rFonts w:ascii="Times New Roman" w:hAnsi="Times New Roman" w:cs="Times New Roman"/>
+          <w:sz w:val="24"/>
+          <w:szCs w:val="24"/>
+        </w:rPr>
+        <w:t xml:space="preserve">, drukarki – </w:t>
+      </w:r>
+      <w:r>
+        <w:rPr>
+          <w:rFonts w:ascii="Times New Roman" w:hAnsi="Times New Roman" w:cs="Times New Roman"/>
+          <w:sz w:val="24"/>
+          <w:szCs w:val="24"/>
+        </w:rPr>
+        <w:t>192</w:t>
+      </w:r>
+      <w:r>
+        <w:rPr>
+          <w:rFonts w:ascii="Times New Roman" w:hAnsi="Times New Roman" w:cs="Times New Roman"/>
+          <w:sz w:val="24"/>
+          <w:szCs w:val="24"/>
+        </w:rPr>
+        <w:t>.16</w:t>
+      </w:r>
+      <w:r>
+        <w:rPr>
+          <w:rFonts w:ascii="Times New Roman" w:hAnsi="Times New Roman" w:cs="Times New Roman"/>
+          <w:sz w:val="24"/>
+          <w:szCs w:val="24"/>
+        </w:rPr>
+        <w:t>8</w:t>
+      </w:r>
+      <w:r>
+        <w:rPr>
+          <w:rFonts w:ascii="Times New Roman" w:hAnsi="Times New Roman" w:cs="Times New Roman"/>
+          <w:sz w:val="24"/>
+          <w:szCs w:val="24"/>
+        </w:rPr>
+        <w:t>.7.2</w:t>
+      </w:r>
+      <w:r>
+        <w:rPr>
+          <w:rFonts w:ascii="Times New Roman" w:hAnsi="Times New Roman" w:cs="Times New Roman"/>
+          <w:sz w:val="24"/>
+          <w:szCs w:val="24"/>
+        </w:rPr>
+        <w:t>-</w:t>
+      </w:r>
+      <w:r>
+        <w:rPr>
+          <w:rFonts w:ascii="Times New Roman" w:hAnsi="Times New Roman" w:cs="Times New Roman"/>
+          <w:sz w:val="24"/>
+          <w:szCs w:val="24"/>
+        </w:rPr>
+        <w:t>192</w:t>
+      </w:r>
+      <w:r>
+        <w:rPr>
+          <w:rFonts w:ascii="Times New Roman" w:hAnsi="Times New Roman" w:cs="Times New Roman"/>
+          <w:sz w:val="24"/>
+          <w:szCs w:val="24"/>
+        </w:rPr>
+        <w:t>.16</w:t>
+      </w:r>
+      <w:r>
+        <w:rPr>
+          <w:rFonts w:ascii="Times New Roman" w:hAnsi="Times New Roman" w:cs="Times New Roman"/>
+          <w:sz w:val="24"/>
+          <w:szCs w:val="24"/>
+        </w:rPr>
+        <w:t>8</w:t>
+      </w:r>
+      <w:r>
+        <w:rPr>
+          <w:rFonts w:ascii="Times New Roman" w:hAnsi="Times New Roman" w:cs="Times New Roman"/>
+          <w:sz w:val="24"/>
+          <w:szCs w:val="24"/>
+        </w:rPr>
+        <w:t>.7.12</w:t>
+      </w:r>
+      <w:r>
+        <w:rPr>
+          <w:rFonts w:ascii="Times New Roman" w:hAnsi="Times New Roman" w:cs="Times New Roman"/>
+          <w:sz w:val="24"/>
+          <w:szCs w:val="24"/>
+        </w:rPr>
+        <w:t xml:space="preserve">, punkty dostępowe Wi-Fi – </w:t>
+      </w:r>
+      <w:r>
+        <w:rPr>
+          <w:rFonts w:ascii="Times New Roman" w:hAnsi="Times New Roman" w:cs="Times New Roman"/>
+          <w:sz w:val="24"/>
+          <w:szCs w:val="24"/>
+        </w:rPr>
+        <w:t>19</w:t>
+      </w:r>
+      <w:r>
+        <w:rPr>
+          <w:rFonts w:ascii="Times New Roman" w:hAnsi="Times New Roman" w:cs="Times New Roman"/>
+          <w:sz w:val="24"/>
+          <w:szCs w:val="24"/>
+        </w:rPr>
+        <w:t>2.16</w:t>
+      </w:r>
+      <w:r>
+        <w:rPr>
+          <w:rFonts w:ascii="Times New Roman" w:hAnsi="Times New Roman" w:cs="Times New Roman"/>
+          <w:sz w:val="24"/>
+          <w:szCs w:val="24"/>
+        </w:rPr>
+        <w:t>8</w:t>
+      </w:r>
+      <w:r>
+        <w:rPr>
+          <w:rFonts w:ascii="Times New Roman" w:hAnsi="Times New Roman" w:cs="Times New Roman"/>
+          <w:sz w:val="24"/>
+          <w:szCs w:val="24"/>
+        </w:rPr>
+        <w:t>.8.2</w:t>
+      </w:r>
+      <w:r>
+        <w:rPr>
+          <w:rFonts w:ascii="Times New Roman" w:hAnsi="Times New Roman" w:cs="Times New Roman"/>
+          <w:sz w:val="24"/>
+          <w:szCs w:val="24"/>
+        </w:rPr>
+        <w:t>-</w:t>
+      </w:r>
+      <w:r>
+        <w:rPr>
+          <w:rFonts w:ascii="Times New Roman" w:hAnsi="Times New Roman" w:cs="Times New Roman"/>
+          <w:sz w:val="24"/>
+          <w:szCs w:val="24"/>
+        </w:rPr>
+        <w:t>19</w:t>
+      </w:r>
+      <w:r>
+        <w:rPr>
+          <w:rFonts w:ascii="Times New Roman" w:hAnsi="Times New Roman" w:cs="Times New Roman"/>
+          <w:sz w:val="24"/>
+          <w:szCs w:val="24"/>
+        </w:rPr>
+        <w:t>2.16</w:t>
+      </w:r>
+      <w:r>
+        <w:rPr>
+          <w:rFonts w:ascii="Times New Roman" w:hAnsi="Times New Roman" w:cs="Times New Roman"/>
+          <w:sz w:val="24"/>
+          <w:szCs w:val="24"/>
+        </w:rPr>
+        <w:t>8</w:t>
+      </w:r>
+      <w:r>
+        <w:rPr>
+          <w:rFonts w:ascii="Times New Roman" w:hAnsi="Times New Roman" w:cs="Times New Roman"/>
+          <w:sz w:val="24"/>
+          <w:szCs w:val="24"/>
+        </w:rPr>
+        <w:t>.8.6</w:t>
+      </w:r>
+      <w:r>
+        <w:rPr>
+          <w:rFonts w:ascii="Times New Roman" w:hAnsi="Times New Roman" w:cs="Times New Roman"/>
+          <w:sz w:val="24"/>
+          <w:szCs w:val="24"/>
+        </w:rPr>
+        <w:t>, p</w:t>
+      </w:r>
+      <w:r>
+        <w:rPr>
+          <w:rFonts w:ascii="Times New Roman" w:hAnsi="Times New Roman" w:cs="Times New Roman"/>
+          <w:sz w:val="24"/>
+          <w:szCs w:val="24"/>
+        </w:rPr>
+        <w:t>rzełącznik szkieletowy nr 1 – 19</w:t>
+      </w:r>
+      <w:r>
+        <w:rPr>
+          <w:rFonts w:ascii="Times New Roman" w:hAnsi="Times New Roman" w:cs="Times New Roman"/>
+          <w:sz w:val="24"/>
+          <w:szCs w:val="24"/>
+        </w:rPr>
+        <w:t>2.16</w:t>
+      </w:r>
+      <w:r>
+        <w:rPr>
+          <w:rFonts w:ascii="Times New Roman" w:hAnsi="Times New Roman" w:cs="Times New Roman"/>
+          <w:sz w:val="24"/>
+          <w:szCs w:val="24"/>
+        </w:rPr>
+        <w:t>8</w:t>
+      </w:r>
+      <w:r>
+        <w:rPr>
+          <w:rFonts w:ascii="Times New Roman" w:hAnsi="Times New Roman" w:cs="Times New Roman"/>
+          <w:sz w:val="24"/>
+          <w:szCs w:val="24"/>
+        </w:rPr>
+        <w:t>.X</w:t>
+      </w:r>
+      <w:r>
+        <w:rPr>
+          <w:rFonts w:ascii="Times New Roman" w:hAnsi="Times New Roman" w:cs="Times New Roman"/>
+          <w:sz w:val="24"/>
+          <w:szCs w:val="24"/>
+        </w:rPr>
+        <w:t>+1</w:t>
+      </w:r>
+      <w:r>
+        <w:rPr>
+          <w:rFonts w:ascii="Times New Roman" w:hAnsi="Times New Roman" w:cs="Times New Roman"/>
+          <w:sz w:val="24"/>
+          <w:szCs w:val="24"/>
+        </w:rPr>
+        <w:t>.2</w:t>
+      </w:r>
+      <w:r>
+        <w:rPr>
+          <w:rFonts w:ascii="Times New Roman" w:hAnsi="Times New Roman" w:cs="Times New Roman"/>
+          <w:sz w:val="24"/>
+          <w:szCs w:val="24"/>
+        </w:rPr>
+        <w:t>53</w:t>
+      </w:r>
+      <w:r>
+        <w:rPr>
+          <w:rFonts w:ascii="Times New Roman" w:hAnsi="Times New Roman" w:cs="Times New Roman"/>
+          <w:sz w:val="24"/>
+          <w:szCs w:val="24"/>
+        </w:rPr>
+        <w:t xml:space="preserve"> (w każdej podsieci/VLAN-</w:t>
       </w:r>
       <w:proofErr w:type="spellStart"/>
       <w:r>
@@ -55,7 +455,55 @@
           <w:sz w:val="24"/>
           <w:szCs w:val="24"/>
         </w:rPr>
-        <w:t>), przełącznik szkieletowy nr 2 – 172.16.X.253 (w każdej podsieci/VLAN-</w:t>
+        <w:t xml:space="preserve">), przełącznik szkieletowy nr 2 – </w:t>
+      </w:r>
+      <w:r>
+        <w:rPr>
+          <w:rFonts w:ascii="Times New Roman" w:hAnsi="Times New Roman" w:cs="Times New Roman"/>
+          <w:sz w:val="24"/>
+          <w:szCs w:val="24"/>
+        </w:rPr>
+        <w:t>19</w:t>
+      </w:r>
+      <w:r>
+        <w:rPr>
+          <w:rFonts w:ascii="Times New Roman" w:hAnsi="Times New Roman" w:cs="Times New Roman"/>
+          <w:sz w:val="24"/>
+          <w:szCs w:val="24"/>
+        </w:rPr>
+        <w:t>2.16</w:t>
+      </w:r>
+      <w:r>
+        <w:rPr>
+          <w:rFonts w:ascii="Times New Roman" w:hAnsi="Times New Roman" w:cs="Times New Roman"/>
+          <w:sz w:val="24"/>
+          <w:szCs w:val="24"/>
+        </w:rPr>
+        <w:t>8</w:t>
+      </w:r>
+      <w:r>
+        <w:rPr>
+          <w:rFonts w:ascii="Times New Roman" w:hAnsi="Times New Roman" w:cs="Times New Roman"/>
+          <w:sz w:val="24"/>
+          <w:szCs w:val="24"/>
+        </w:rPr>
+        <w:t>.X</w:t>
+      </w:r>
+      <w:r>
+        <w:rPr>
+          <w:rFonts w:ascii="Times New Roman" w:hAnsi="Times New Roman" w:cs="Times New Roman"/>
+          <w:sz w:val="24"/>
+          <w:szCs w:val="24"/>
+        </w:rPr>
+        <w:t>+1.254</w:t>
+      </w:r>
+      <w:r>
+        <w:rPr>
+          <w:rFonts w:ascii="Times New Roman" w:hAnsi="Times New Roman" w:cs="Times New Roman"/>
+          <w:sz w:val="24"/>
+          <w:szCs w:val="24"/>
+        </w:rPr>
+        <w:t xml:space="preserve"> (w każdej podsieci/VLAN-</w:t>
       </w:r>
       <w:proofErr w:type="spellStart"/>
       <w:r>
@@ -73,7 +521,127 @@
           <w:sz w:val="24"/>
           <w:szCs w:val="24"/>
         </w:rPr>
-        <w:t xml:space="preserve">), przełączniki dostępowe – 172.16.8.1-172.16.8.3, serwery Internetowe, w strefie DMZ, otrzymają adresy prywatne z puli 172.16.6.0/24 – serwer WWW: 172.16.6.1, serwer FTP: 172.16.6.2. Wybrane usługi tych serwerów zostaną udostępnione publicznie, poprzez przekierowanie ruchu sieciowego na wybranych portach z adresów publicznych przypisanych do routera, na w/w adresy prywatne. Routing będzie możliwy pomiędzy wszystkimi podsieciami w sieci lokalnej, za wyjątkiem adresów serwerów znajdujących się w strefie DMZ. Ponieważ wykorzystane zostały adresy prywatne i dostęp z zewnątrz do urządzeń w sieci nie będzie możliwy, na routerze uruchomiony zostanie także mechanizm translacji adresów i portów – NAT PAT. </w:t>
+        <w:t xml:space="preserve">), przełączniki dostępowe – 172.16.8.1-172.16.8.3, serwery Internetowe, w strefie DMZ, otrzymają adresy prywatne z puli </w:t>
+      </w:r>
+      <w:r>
+        <w:rPr>
+          <w:rFonts w:ascii="Times New Roman" w:hAnsi="Times New Roman" w:cs="Times New Roman"/>
+          <w:sz w:val="24"/>
+          <w:szCs w:val="24"/>
+        </w:rPr>
+        <w:t>19</w:t>
+      </w:r>
+      <w:r>
+        <w:rPr>
+          <w:rFonts w:ascii="Times New Roman" w:hAnsi="Times New Roman" w:cs="Times New Roman"/>
+          <w:sz w:val="24"/>
+          <w:szCs w:val="24"/>
+        </w:rPr>
+        <w:t>2.16</w:t>
+      </w:r>
+      <w:r>
+        <w:rPr>
+          <w:rFonts w:ascii="Times New Roman" w:hAnsi="Times New Roman" w:cs="Times New Roman"/>
+          <w:sz w:val="24"/>
+          <w:szCs w:val="24"/>
+        </w:rPr>
+        <w:t>8</w:t>
+      </w:r>
+      <w:r>
+        <w:rPr>
+          <w:rFonts w:ascii="Times New Roman" w:hAnsi="Times New Roman" w:cs="Times New Roman"/>
+          <w:sz w:val="24"/>
+          <w:szCs w:val="24"/>
+        </w:rPr>
+        <w:t>.9</w:t>
+      </w:r>
+      <w:r>
+        <w:rPr>
+          <w:rFonts w:ascii="Times New Roman" w:hAnsi="Times New Roman" w:cs="Times New Roman"/>
+          <w:sz w:val="24"/>
+          <w:szCs w:val="24"/>
+        </w:rPr>
+        <w:t xml:space="preserve">.0/24 – serwer WWW: </w:t>
+      </w:r>
+      <w:r>
+        <w:rPr>
+          <w:rFonts w:ascii="Times New Roman" w:hAnsi="Times New Roman" w:cs="Times New Roman"/>
+          <w:sz w:val="24"/>
+          <w:szCs w:val="24"/>
+        </w:rPr>
+        <w:t>19</w:t>
+      </w:r>
+      <w:r>
+        <w:rPr>
+          <w:rFonts w:ascii="Times New Roman" w:hAnsi="Times New Roman" w:cs="Times New Roman"/>
+          <w:sz w:val="24"/>
+          <w:szCs w:val="24"/>
+        </w:rPr>
+        <w:t>2.16</w:t>
+      </w:r>
+      <w:r>
+        <w:rPr>
+          <w:rFonts w:ascii="Times New Roman" w:hAnsi="Times New Roman" w:cs="Times New Roman"/>
+          <w:sz w:val="24"/>
+          <w:szCs w:val="24"/>
+        </w:rPr>
+        <w:t>8</w:t>
+      </w:r>
+      <w:r>
+        <w:rPr>
+          <w:rFonts w:ascii="Times New Roman" w:hAnsi="Times New Roman" w:cs="Times New Roman"/>
+          <w:sz w:val="24"/>
+          <w:szCs w:val="24"/>
+        </w:rPr>
+        <w:t>.9.2</w:t>
+      </w:r>
+      <w:r>
+        <w:rPr>
+          <w:rFonts w:ascii="Times New Roman" w:hAnsi="Times New Roman" w:cs="Times New Roman"/>
+          <w:sz w:val="24"/>
+          <w:szCs w:val="24"/>
+        </w:rPr>
+        <w:t xml:space="preserve">, serwer FTP: </w:t>
+      </w:r>
+      <w:r>
+        <w:rPr>
+          <w:rFonts w:ascii="Times New Roman" w:hAnsi="Times New Roman" w:cs="Times New Roman"/>
+          <w:sz w:val="24"/>
+          <w:szCs w:val="24"/>
+        </w:rPr>
+        <w:t>19</w:t>
+      </w:r>
+      <w:r>
+        <w:rPr>
+          <w:rFonts w:ascii="Times New Roman" w:hAnsi="Times New Roman" w:cs="Times New Roman"/>
+          <w:sz w:val="24"/>
+          <w:szCs w:val="24"/>
+        </w:rPr>
+        <w:t>2.16</w:t>
+      </w:r>
+      <w:r>
+        <w:rPr>
+          <w:rFonts w:ascii="Times New Roman" w:hAnsi="Times New Roman" w:cs="Times New Roman"/>
+          <w:sz w:val="24"/>
+          <w:szCs w:val="24"/>
+        </w:rPr>
+        <w:t>8</w:t>
+      </w:r>
+      <w:r>
+        <w:rPr>
+          <w:rFonts w:ascii="Times New Roman" w:hAnsi="Times New Roman" w:cs="Times New Roman"/>
+          <w:sz w:val="24"/>
+          <w:szCs w:val="24"/>
+        </w:rPr>
+        <w:t>.9.3</w:t>
+      </w:r>
+      <w:r>
+        <w:rPr>
+          <w:rFonts w:ascii="Times New Roman" w:hAnsi="Times New Roman" w:cs="Times New Roman"/>
+          <w:sz w:val="24"/>
+          <w:szCs w:val="24"/>
+        </w:rPr>
+        <w:t xml:space="preserve">. Wybrane usługi tych serwerów zostaną udostępnione publicznie, poprzez przekierowanie ruchu sieciowego na wybranych portach z adresów publicznych przypisanych do routera, na w/w adresy prywatne. Routing będzie możliwy pomiędzy wszystkimi podsieciami w sieci lokalnej, za wyjątkiem adresów serwerów znajdujących się w strefie DMZ. Ponieważ wykorzystane zostały adresy prywatne i dostęp z zewnątrz do urządzeń w sieci nie będzie możliwy, na routerze uruchomiony zostanie także mechanizm translacji adresów i portów – NAT PAT. </w:t>
       </w:r>
     </w:p>
     <w:p>
@@ -117,7 +685,15 @@
           <w:sz w:val="24"/>
           <w:szCs w:val="24"/>
         </w:rPr>
-        <w:t>Grupa</w:t>
+        <w:t>G</w:t>
+      </w:r>
+      <w:r>
+        <w:rPr>
+          <w:rFonts w:ascii="Times New Roman" w:hAnsi="Times New Roman" w:cs="Times New Roman"/>
+          <w:sz w:val="24"/>
+          <w:szCs w:val="24"/>
+        </w:rPr>
+        <w:t>rupa</w:t>
       </w:r>
       <w:proofErr w:type="spellEnd"/>
       <w:r>
@@ -153,7 +729,7 @@
           <w:sz w:val="24"/>
           <w:szCs w:val="24"/>
         </w:rPr>
-        <w:t>Nieruchomości</w:t>
+        <w:t>Sprzedawcy</w:t>
       </w:r>
       <w:proofErr w:type="spellEnd"/>
       <w:r>
@@ -162,7 +738,31 @@
           <w:sz w:val="24"/>
           <w:szCs w:val="24"/>
         </w:rPr>
-        <w:t xml:space="preserve"> – 158*1,2 = 190 </w:t>
+        <w:t xml:space="preserve"> – 219</w:t>
+      </w:r>
+      <w:r>
+        <w:rPr>
+          <w:rFonts w:ascii="Times New Roman" w:hAnsi="Times New Roman" w:cs="Times New Roman"/>
+          <w:sz w:val="24"/>
+          <w:szCs w:val="24"/>
+        </w:rPr>
+        <w:t xml:space="preserve">*1,2 = </w:t>
+      </w:r>
+      <w:r>
+        <w:rPr>
+          <w:rFonts w:ascii="Times New Roman" w:hAnsi="Times New Roman" w:cs="Times New Roman"/>
+          <w:sz w:val="24"/>
+          <w:szCs w:val="24"/>
+        </w:rPr>
+        <w:t>262</w:t>
+      </w:r>
+      <w:r>
+        <w:rPr>
+          <w:rFonts w:ascii="Times New Roman" w:hAnsi="Times New Roman" w:cs="Times New Roman"/>
+          <w:sz w:val="24"/>
+          <w:szCs w:val="24"/>
+        </w:rPr>
+        <w:t xml:space="preserve"> </w:t>
       </w:r>
       <w:proofErr w:type="spellStart"/>
       <w:r>
@@ -191,7 +791,55 @@
           <w:sz w:val="24"/>
           <w:szCs w:val="24"/>
         </w:rPr>
-        <w:t>– VLAN 10 172.16.1.0/24 (brama domyślna: 172.16.1.254)</w:t>
+        <w:t>– VLAN 10 192.168.1.0/23</w:t>
+      </w:r>
+      <w:r>
+        <w:rPr>
+          <w:rFonts w:ascii="Times New Roman" w:hAnsi="Times New Roman" w:cs="Times New Roman"/>
+          <w:sz w:val="24"/>
+          <w:szCs w:val="24"/>
+        </w:rPr>
+        <w:t xml:space="preserve"> (brama domyślna: </w:t>
+      </w:r>
+      <w:r>
+        <w:rPr>
+          <w:rFonts w:ascii="Times New Roman" w:hAnsi="Times New Roman" w:cs="Times New Roman"/>
+          <w:sz w:val="24"/>
+          <w:szCs w:val="24"/>
+        </w:rPr>
+        <w:t>19</w:t>
+      </w:r>
+      <w:r>
+        <w:rPr>
+          <w:rFonts w:ascii="Times New Roman" w:hAnsi="Times New Roman" w:cs="Times New Roman"/>
+          <w:sz w:val="24"/>
+          <w:szCs w:val="24"/>
+        </w:rPr>
+        <w:t>2.16</w:t>
+      </w:r>
+      <w:r>
+        <w:rPr>
+          <w:rFonts w:ascii="Times New Roman" w:hAnsi="Times New Roman" w:cs="Times New Roman"/>
+          <w:sz w:val="24"/>
+          <w:szCs w:val="24"/>
+        </w:rPr>
+        <w:t>8.1</w:t>
+      </w:r>
+      <w:r>
+        <w:rPr>
+          <w:rFonts w:ascii="Times New Roman" w:hAnsi="Times New Roman" w:cs="Times New Roman"/>
+          <w:sz w:val="24"/>
+          <w:szCs w:val="24"/>
+        </w:rPr>
+        <w:t>.1</w:t>
+      </w:r>
+      <w:r>
+        <w:rPr>
+          <w:rFonts w:ascii="Times New Roman" w:hAnsi="Times New Roman" w:cs="Times New Roman"/>
+          <w:sz w:val="24"/>
+          <w:szCs w:val="24"/>
+        </w:rPr>
+        <w:t>)</w:t>
       </w:r>
     </w:p>
     <w:p>
@@ -252,7 +900,7 @@
           <w:sz w:val="24"/>
           <w:szCs w:val="24"/>
         </w:rPr>
-        <w:t>Podatki</w:t>
+        <w:t>Konsultanci</w:t>
       </w:r>
       <w:proofErr w:type="spellEnd"/>
       <w:r>
@@ -261,7 +909,7 @@
           <w:sz w:val="24"/>
           <w:szCs w:val="24"/>
         </w:rPr>
-        <w:t xml:space="preserve"> – 127*1,2 = 129 </w:t>
+        <w:t xml:space="preserve"> – 171*1,2 = 205 </w:t>
       </w:r>
       <w:proofErr w:type="spellStart"/>
       <w:r>
@@ -290,7 +938,87 @@
           <w:sz w:val="24"/>
           <w:szCs w:val="24"/>
         </w:rPr>
-        <w:t>– VLAN 20 172.16.2.0/24 (brama domyślna: 172.16.2.254)</w:t>
+        <w:t>– VLAN</w:t>
+      </w:r>
+      <w:r>
+        <w:rPr>
+          <w:rFonts w:ascii="Times New Roman" w:hAnsi="Times New Roman" w:cs="Times New Roman"/>
+          <w:sz w:val="24"/>
+          <w:szCs w:val="24"/>
+        </w:rPr>
+        <w:t xml:space="preserve"> 20 19</w:t>
+      </w:r>
+      <w:r>
+        <w:rPr>
+          <w:rFonts w:ascii="Times New Roman" w:hAnsi="Times New Roman" w:cs="Times New Roman"/>
+          <w:sz w:val="24"/>
+          <w:szCs w:val="24"/>
+        </w:rPr>
+        <w:t>2.16</w:t>
+      </w:r>
+      <w:r>
+        <w:rPr>
+          <w:rFonts w:ascii="Times New Roman" w:hAnsi="Times New Roman" w:cs="Times New Roman"/>
+          <w:sz w:val="24"/>
+          <w:szCs w:val="24"/>
+        </w:rPr>
+        <w:t>8</w:t>
+      </w:r>
+      <w:r>
+        <w:rPr>
+          <w:rFonts w:ascii="Times New Roman" w:hAnsi="Times New Roman" w:cs="Times New Roman"/>
+          <w:sz w:val="24"/>
+          <w:szCs w:val="24"/>
+        </w:rPr>
+        <w:t>.3</w:t>
+      </w:r>
+      <w:r>
+        <w:rPr>
+          <w:rFonts w:ascii="Times New Roman" w:hAnsi="Times New Roman" w:cs="Times New Roman"/>
+          <w:sz w:val="24"/>
+          <w:szCs w:val="24"/>
+        </w:rPr>
+        <w:t>.0/23</w:t>
+      </w:r>
+      <w:r>
+        <w:rPr>
+          <w:rFonts w:ascii="Times New Roman" w:hAnsi="Times New Roman" w:cs="Times New Roman"/>
+          <w:sz w:val="24"/>
+          <w:szCs w:val="24"/>
+        </w:rPr>
+        <w:t xml:space="preserve"> (brama domyślna: </w:t>
+      </w:r>
+      <w:r>
+        <w:rPr>
+          <w:rFonts w:ascii="Times New Roman" w:hAnsi="Times New Roman" w:cs="Times New Roman"/>
+          <w:sz w:val="24"/>
+          <w:szCs w:val="24"/>
+        </w:rPr>
+        <w:t>19</w:t>
+      </w:r>
+      <w:r>
+        <w:rPr>
+          <w:rFonts w:ascii="Times New Roman" w:hAnsi="Times New Roman" w:cs="Times New Roman"/>
+          <w:sz w:val="24"/>
+          <w:szCs w:val="24"/>
+        </w:rPr>
+        <w:t>2.16</w:t>
+      </w:r>
+      <w:r>
+        <w:rPr>
+          <w:rFonts w:ascii="Times New Roman" w:hAnsi="Times New Roman" w:cs="Times New Roman"/>
+          <w:sz w:val="24"/>
+          <w:szCs w:val="24"/>
+        </w:rPr>
+        <w:t>8.3.1</w:t>
+      </w:r>
+      <w:r>
+        <w:rPr>
+          <w:rFonts w:ascii="Times New Roman" w:hAnsi="Times New Roman" w:cs="Times New Roman"/>
+          <w:sz w:val="24"/>
+          <w:szCs w:val="24"/>
+        </w:rPr>
+        <w:t>)</w:t>
       </w:r>
     </w:p>
     <w:p>
@@ -306,72 +1034,45 @@
           <w:rFonts w:ascii="Times New Roman" w:hAnsi="Times New Roman" w:cs="Times New Roman"/>
           <w:sz w:val="24"/>
           <w:szCs w:val="24"/>
-        </w:rPr>
-      </w:pPr>
-      <w:proofErr w:type="spellStart"/>
-      <w:r>
-        <w:rPr>
-          <w:rFonts w:ascii="Times New Roman" w:hAnsi="Times New Roman" w:cs="Times New Roman"/>
-          <w:sz w:val="24"/>
-          <w:szCs w:val="24"/>
-        </w:rPr>
-        <w:t>Grupa</w:t>
-      </w:r>
-      <w:proofErr w:type="spellEnd"/>
-      <w:r>
-        <w:rPr>
-          <w:rFonts w:ascii="Times New Roman" w:hAnsi="Times New Roman" w:cs="Times New Roman"/>
-          <w:sz w:val="24"/>
-          <w:szCs w:val="24"/>
-        </w:rPr>
-        <w:t xml:space="preserve"> </w:t>
-      </w:r>
-      <w:proofErr w:type="spellStart"/>
-      <w:r>
-        <w:rPr>
-          <w:rFonts w:ascii="Times New Roman" w:hAnsi="Times New Roman" w:cs="Times New Roman"/>
-          <w:sz w:val="24"/>
-          <w:szCs w:val="24"/>
-        </w:rPr>
-        <w:t>robocza</w:t>
-      </w:r>
-      <w:proofErr w:type="spellEnd"/>
-      <w:r>
-        <w:rPr>
-          <w:rFonts w:ascii="Times New Roman" w:hAnsi="Times New Roman" w:cs="Times New Roman"/>
-          <w:sz w:val="24"/>
-          <w:szCs w:val="24"/>
-        </w:rPr>
-        <w:t xml:space="preserve"> </w:t>
-      </w:r>
-      <w:proofErr w:type="spellStart"/>
-      <w:r>
-        <w:rPr>
-          <w:rFonts w:ascii="Times New Roman" w:hAnsi="Times New Roman" w:cs="Times New Roman"/>
-          <w:sz w:val="24"/>
-          <w:szCs w:val="24"/>
-        </w:rPr>
-        <w:t>Pojazdy</w:t>
-      </w:r>
-      <w:proofErr w:type="spellEnd"/>
-      <w:r>
-        <w:rPr>
-          <w:rFonts w:ascii="Times New Roman" w:hAnsi="Times New Roman" w:cs="Times New Roman"/>
-          <w:sz w:val="24"/>
-          <w:szCs w:val="24"/>
-        </w:rPr>
-        <w:t xml:space="preserve"> – 186*1,2 = 224 </w:t>
-      </w:r>
-      <w:proofErr w:type="spellStart"/>
-      <w:r>
-        <w:rPr>
-          <w:rFonts w:ascii="Times New Roman" w:hAnsi="Times New Roman" w:cs="Times New Roman"/>
-          <w:sz w:val="24"/>
-          <w:szCs w:val="24"/>
-        </w:rPr>
-        <w:t>urządzenia</w:t>
-      </w:r>
-      <w:proofErr w:type="spellEnd"/>
+          <w:lang w:val="pl-PL"/>
+        </w:rPr>
+      </w:pPr>
+      <w:r>
+        <w:rPr>
+          <w:rFonts w:ascii="Times New Roman" w:hAnsi="Times New Roman" w:cs="Times New Roman"/>
+          <w:sz w:val="24"/>
+          <w:szCs w:val="24"/>
+          <w:lang w:val="pl-PL"/>
+        </w:rPr>
+        <w:t xml:space="preserve">Grupa robocza </w:t>
+      </w:r>
+      <w:r>
+        <w:rPr>
+          <w:rFonts w:ascii="Times New Roman" w:hAnsi="Times New Roman" w:cs="Times New Roman"/>
+          <w:sz w:val="24"/>
+          <w:szCs w:val="24"/>
+          <w:lang w:val="pl-PL"/>
+        </w:rPr>
+        <w:t>Księgowość</w:t>
+      </w:r>
+      <w:r>
+        <w:rPr>
+          <w:rFonts w:ascii="Times New Roman" w:hAnsi="Times New Roman" w:cs="Times New Roman"/>
+          <w:sz w:val="24"/>
+          <w:szCs w:val="24"/>
+          <w:lang w:val="pl-PL"/>
+        </w:rPr>
+        <w:t xml:space="preserve"> – 260*1,2 = 312</w:t>
+      </w:r>
+      <w:r>
+        <w:rPr>
+          <w:rFonts w:ascii="Times New Roman" w:hAnsi="Times New Roman" w:cs="Times New Roman"/>
+          <w:sz w:val="24"/>
+          <w:szCs w:val="24"/>
+          <w:lang w:val="pl-PL"/>
+        </w:rPr>
+        <w:t xml:space="preserve"> urządzenia</w:t>
+      </w:r>
     </w:p>
     <w:p>
       <w:pPr>
@@ -389,7 +1090,63 @@
           <w:sz w:val="24"/>
           <w:szCs w:val="24"/>
         </w:rPr>
-        <w:t>– VLAN 30 172.16.3.0/24 (brama domyślna: 172.16.3.254)</w:t>
+        <w:t>– VLAN 30 19</w:t>
+      </w:r>
+      <w:r>
+        <w:rPr>
+          <w:rFonts w:ascii="Times New Roman" w:hAnsi="Times New Roman" w:cs="Times New Roman"/>
+          <w:sz w:val="24"/>
+          <w:szCs w:val="24"/>
+        </w:rPr>
+        <w:t>2.16</w:t>
+      </w:r>
+      <w:r>
+        <w:rPr>
+          <w:rFonts w:ascii="Times New Roman" w:hAnsi="Times New Roman" w:cs="Times New Roman"/>
+          <w:sz w:val="24"/>
+          <w:szCs w:val="24"/>
+        </w:rPr>
+        <w:t>8</w:t>
+      </w:r>
+      <w:r>
+        <w:rPr>
+          <w:rFonts w:ascii="Times New Roman" w:hAnsi="Times New Roman" w:cs="Times New Roman"/>
+          <w:sz w:val="24"/>
+          <w:szCs w:val="24"/>
+        </w:rPr>
+        <w:t>.5</w:t>
+      </w:r>
+      <w:r>
+        <w:rPr>
+          <w:rFonts w:ascii="Times New Roman" w:hAnsi="Times New Roman" w:cs="Times New Roman"/>
+          <w:sz w:val="24"/>
+          <w:szCs w:val="24"/>
+        </w:rPr>
+        <w:t>.0/23</w:t>
+      </w:r>
+      <w:r>
+        <w:rPr>
+          <w:rFonts w:ascii="Times New Roman" w:hAnsi="Times New Roman" w:cs="Times New Roman"/>
+          <w:sz w:val="24"/>
+          <w:szCs w:val="24"/>
+        </w:rPr>
+        <w:t xml:space="preserve"> (brama domyślna: </w:t>
+      </w:r>
+      <w:r>
+        <w:rPr>
+          <w:rFonts w:ascii="Times New Roman" w:hAnsi="Times New Roman" w:cs="Times New Roman"/>
+          <w:sz w:val="24"/>
+          <w:szCs w:val="24"/>
+        </w:rPr>
+        <w:t>192.168.5.1</w:t>
+      </w:r>
+      <w:r>
+        <w:rPr>
+          <w:rFonts w:ascii="Times New Roman" w:hAnsi="Times New Roman" w:cs="Times New Roman"/>
+          <w:sz w:val="24"/>
+          <w:szCs w:val="24"/>
+        </w:rPr>
+        <w:t>)</w:t>
       </w:r>
     </w:p>
     <w:p>
@@ -405,36 +1162,27 @@
           <w:rFonts w:ascii="Times New Roman" w:hAnsi="Times New Roman" w:cs="Times New Roman"/>
           <w:sz w:val="24"/>
           <w:szCs w:val="24"/>
-        </w:rPr>
-      </w:pPr>
-      <w:proofErr w:type="spellStart"/>
-      <w:r>
-        <w:rPr>
-          <w:rFonts w:ascii="Times New Roman" w:hAnsi="Times New Roman" w:cs="Times New Roman"/>
-          <w:sz w:val="24"/>
-          <w:szCs w:val="24"/>
-        </w:rPr>
-        <w:t>Drukarki</w:t>
-      </w:r>
-      <w:proofErr w:type="spellEnd"/>
-      <w:r>
-        <w:rPr>
-          <w:rFonts w:ascii="Times New Roman" w:hAnsi="Times New Roman" w:cs="Times New Roman"/>
-          <w:sz w:val="24"/>
-          <w:szCs w:val="24"/>
-        </w:rPr>
-        <w:t xml:space="preserve"> – 11 </w:t>
-      </w:r>
-      <w:proofErr w:type="spellStart"/>
-      <w:r>
-        <w:rPr>
-          <w:rFonts w:ascii="Times New Roman" w:hAnsi="Times New Roman" w:cs="Times New Roman"/>
-          <w:sz w:val="24"/>
-          <w:szCs w:val="24"/>
-        </w:rPr>
-        <w:t>drukarek</w:t>
-      </w:r>
-      <w:proofErr w:type="spellEnd"/>
+          <w:lang w:val="pl-PL"/>
+        </w:rPr>
+      </w:pPr>
+      <w:r>
+        <w:rPr>
+          <w:rFonts w:ascii="Times New Roman" w:hAnsi="Times New Roman" w:cs="Times New Roman"/>
+          <w:sz w:val="24"/>
+          <w:szCs w:val="24"/>
+          <w:lang w:val="pl-PL"/>
+        </w:rPr>
+        <w:t>Drukarki – 10</w:t>
+      </w:r>
+      <w:r>
+        <w:rPr>
+          <w:rFonts w:ascii="Times New Roman" w:hAnsi="Times New Roman" w:cs="Times New Roman"/>
+          <w:sz w:val="24"/>
+          <w:szCs w:val="24"/>
+          <w:lang w:val="pl-PL"/>
+        </w:rPr>
+        <w:t xml:space="preserve"> drukarek</w:t>
+      </w:r>
     </w:p>
     <w:p>
       <w:pPr>
@@ -452,7 +1200,63 @@
           <w:sz w:val="24"/>
           <w:szCs w:val="24"/>
         </w:rPr>
-        <w:t>– VLAN 40 172.16.4.0/24 (brama domyślna: 172.16.4.254)</w:t>
+        <w:t>– VLAN 40 19</w:t>
+      </w:r>
+      <w:r>
+        <w:rPr>
+          <w:rFonts w:ascii="Times New Roman" w:hAnsi="Times New Roman" w:cs="Times New Roman"/>
+          <w:sz w:val="24"/>
+          <w:szCs w:val="24"/>
+        </w:rPr>
+        <w:t>2.16</w:t>
+      </w:r>
+      <w:r>
+        <w:rPr>
+          <w:rFonts w:ascii="Times New Roman" w:hAnsi="Times New Roman" w:cs="Times New Roman"/>
+          <w:sz w:val="24"/>
+          <w:szCs w:val="24"/>
+        </w:rPr>
+        <w:t>8</w:t>
+      </w:r>
+      <w:r>
+        <w:rPr>
+          <w:rFonts w:ascii="Times New Roman" w:hAnsi="Times New Roman" w:cs="Times New Roman"/>
+          <w:sz w:val="24"/>
+          <w:szCs w:val="24"/>
+        </w:rPr>
+        <w:t>.7</w:t>
+      </w:r>
+      <w:r>
+        <w:rPr>
+          <w:rFonts w:ascii="Times New Roman" w:hAnsi="Times New Roman" w:cs="Times New Roman"/>
+          <w:sz w:val="24"/>
+          <w:szCs w:val="24"/>
+        </w:rPr>
+        <w:t>.0/24</w:t>
+      </w:r>
+      <w:r>
+        <w:rPr>
+          <w:rFonts w:ascii="Times New Roman" w:hAnsi="Times New Roman" w:cs="Times New Roman"/>
+          <w:sz w:val="24"/>
+          <w:szCs w:val="24"/>
+        </w:rPr>
+        <w:t xml:space="preserve"> (brama domyślna: </w:t>
+      </w:r>
+      <w:r>
+        <w:rPr>
+          <w:rFonts w:ascii="Times New Roman" w:hAnsi="Times New Roman" w:cs="Times New Roman"/>
+          <w:sz w:val="24"/>
+          <w:szCs w:val="24"/>
+        </w:rPr>
+        <w:t>192.168.7.1</w:t>
+      </w:r>
+      <w:r>
+        <w:rPr>
+          <w:rFonts w:ascii="Times New Roman" w:hAnsi="Times New Roman" w:cs="Times New Roman"/>
+          <w:sz w:val="24"/>
+          <w:szCs w:val="24"/>
+        </w:rPr>
+        <w:t>)</w:t>
       </w:r>
     </w:p>
     <w:p>
@@ -478,7 +1282,25 @@
           <w:szCs w:val="24"/>
           <w:lang w:val="pl-PL"/>
         </w:rPr>
-        <w:t>Urządzenia bezprzewodowe (zarówno końcowe jak i dostępowe) – 25 urządzeń</w:t>
+        <w:t>Urządzenia bezprzewodowe (zarów</w:t>
+      </w:r>
+      <w:r>
+        <w:rPr>
+          <w:rFonts w:ascii="Times New Roman" w:hAnsi="Times New Roman" w:cs="Times New Roman"/>
+          <w:sz w:val="24"/>
+          <w:szCs w:val="24"/>
+          <w:lang w:val="pl-PL"/>
+        </w:rPr>
+        <w:t>no końcowe jak i dostępowe) – 17</w:t>
+      </w:r>
+      <w:r>
+        <w:rPr>
+          <w:rFonts w:ascii="Times New Roman" w:hAnsi="Times New Roman" w:cs="Times New Roman"/>
+          <w:sz w:val="24"/>
+          <w:szCs w:val="24"/>
+          <w:lang w:val="pl-PL"/>
+        </w:rPr>
+        <w:t xml:space="preserve"> urządzeń</w:t>
       </w:r>
     </w:p>
     <w:p>
@@ -497,7 +1319,71 @@
           <w:sz w:val="24"/>
           <w:szCs w:val="24"/>
         </w:rPr>
-        <w:t>– VLAN 50 172.16.5.0/24 (brama domyślna: 172.16.5.254)</w:t>
+        <w:t>– VLAN 50 19</w:t>
+      </w:r>
+      <w:r>
+        <w:rPr>
+          <w:rFonts w:ascii="Times New Roman" w:hAnsi="Times New Roman" w:cs="Times New Roman"/>
+          <w:sz w:val="24"/>
+          <w:szCs w:val="24"/>
+        </w:rPr>
+        <w:t>2.16</w:t>
+      </w:r>
+      <w:r>
+        <w:rPr>
+          <w:rFonts w:ascii="Times New Roman" w:hAnsi="Times New Roman" w:cs="Times New Roman"/>
+          <w:sz w:val="24"/>
+          <w:szCs w:val="24"/>
+        </w:rPr>
+        <w:t>8</w:t>
+      </w:r>
+      <w:r>
+        <w:rPr>
+          <w:rFonts w:ascii="Times New Roman" w:hAnsi="Times New Roman" w:cs="Times New Roman"/>
+          <w:sz w:val="24"/>
+          <w:szCs w:val="24"/>
+        </w:rPr>
+        <w:t>.8</w:t>
+      </w:r>
+      <w:r>
+        <w:rPr>
+          <w:rFonts w:ascii="Times New Roman" w:hAnsi="Times New Roman" w:cs="Times New Roman"/>
+          <w:sz w:val="24"/>
+          <w:szCs w:val="24"/>
+        </w:rPr>
+        <w:t xml:space="preserve">.0/24 (brama domyślna: </w:t>
+      </w:r>
+      <w:r>
+        <w:rPr>
+          <w:rFonts w:ascii="Times New Roman" w:hAnsi="Times New Roman" w:cs="Times New Roman"/>
+          <w:sz w:val="24"/>
+          <w:szCs w:val="24"/>
+        </w:rPr>
+        <w:t>192.168</w:t>
+      </w:r>
+      <w:r>
+        <w:rPr>
+          <w:rFonts w:ascii="Times New Roman" w:hAnsi="Times New Roman" w:cs="Times New Roman"/>
+          <w:sz w:val="24"/>
+          <w:szCs w:val="24"/>
+        </w:rPr>
+        <w:t>.8</w:t>
+      </w:r>
+      <w:r>
+        <w:rPr>
+          <w:rFonts w:ascii="Times New Roman" w:hAnsi="Times New Roman" w:cs="Times New Roman"/>
+          <w:sz w:val="24"/>
+          <w:szCs w:val="24"/>
+        </w:rPr>
+        <w:t>.1</w:t>
+      </w:r>
+      <w:r>
+        <w:rPr>
+          <w:rFonts w:ascii="Times New Roman" w:hAnsi="Times New Roman" w:cs="Times New Roman"/>
+          <w:sz w:val="24"/>
+          <w:szCs w:val="24"/>
+        </w:rPr>
+        <w:t>)</w:t>
       </w:r>
     </w:p>
     <w:p>
@@ -542,7 +1428,47 @@
           <w:sz w:val="24"/>
           <w:szCs w:val="24"/>
         </w:rPr>
-        <w:t>– VLAN 60 172.16.6.0/24 (brama domyślna: 172.16.6.254)</w:t>
+        <w:t>– VLAN 60 192.168.9</w:t>
+      </w:r>
+      <w:r>
+        <w:rPr>
+          <w:rFonts w:ascii="Times New Roman" w:hAnsi="Times New Roman" w:cs="Times New Roman"/>
+          <w:sz w:val="24"/>
+          <w:szCs w:val="24"/>
+        </w:rPr>
+        <w:t xml:space="preserve">.0/24 (brama domyślna: </w:t>
+      </w:r>
+      <w:r>
+        <w:rPr>
+          <w:rFonts w:ascii="Times New Roman" w:hAnsi="Times New Roman" w:cs="Times New Roman"/>
+          <w:sz w:val="24"/>
+          <w:szCs w:val="24"/>
+        </w:rPr>
+        <w:t>19</w:t>
+      </w:r>
+      <w:r>
+        <w:rPr>
+          <w:rFonts w:ascii="Times New Roman" w:hAnsi="Times New Roman" w:cs="Times New Roman"/>
+          <w:sz w:val="24"/>
+          <w:szCs w:val="24"/>
+        </w:rPr>
+        <w:t>2.16</w:t>
+      </w:r>
+      <w:r>
+        <w:rPr>
+          <w:rFonts w:ascii="Times New Roman" w:hAnsi="Times New Roman" w:cs="Times New Roman"/>
+          <w:sz w:val="24"/>
+          <w:szCs w:val="24"/>
+        </w:rPr>
+        <w:t>8.9.1</w:t>
+      </w:r>
+      <w:r>
+        <w:rPr>
+          <w:rFonts w:ascii="Times New Roman" w:hAnsi="Times New Roman" w:cs="Times New Roman"/>
+          <w:sz w:val="24"/>
+          <w:szCs w:val="24"/>
+        </w:rPr>
+        <w:t>)</w:t>
       </w:r>
     </w:p>
     <w:p>
@@ -558,54 +1484,27 @@
           <w:rFonts w:ascii="Times New Roman" w:hAnsi="Times New Roman" w:cs="Times New Roman"/>
           <w:sz w:val="24"/>
           <w:szCs w:val="24"/>
-        </w:rPr>
-      </w:pPr>
-      <w:proofErr w:type="spellStart"/>
-      <w:r>
-        <w:rPr>
-          <w:rFonts w:ascii="Times New Roman" w:hAnsi="Times New Roman" w:cs="Times New Roman"/>
-          <w:sz w:val="24"/>
-          <w:szCs w:val="24"/>
-        </w:rPr>
-        <w:t>Serwery</w:t>
-      </w:r>
-      <w:proofErr w:type="spellEnd"/>
-      <w:r>
-        <w:rPr>
-          <w:rFonts w:ascii="Times New Roman" w:hAnsi="Times New Roman" w:cs="Times New Roman"/>
-          <w:sz w:val="24"/>
-          <w:szCs w:val="24"/>
-        </w:rPr>
-        <w:t xml:space="preserve"> </w:t>
-      </w:r>
-      <w:proofErr w:type="spellStart"/>
-      <w:r>
-        <w:rPr>
-          <w:rFonts w:ascii="Times New Roman" w:hAnsi="Times New Roman" w:cs="Times New Roman"/>
-          <w:sz w:val="24"/>
-          <w:szCs w:val="24"/>
-        </w:rPr>
-        <w:t>lokalne</w:t>
-      </w:r>
-      <w:proofErr w:type="spellEnd"/>
-      <w:r>
-        <w:rPr>
-          <w:rFonts w:ascii="Times New Roman" w:hAnsi="Times New Roman" w:cs="Times New Roman"/>
-          <w:sz w:val="24"/>
-          <w:szCs w:val="24"/>
-        </w:rPr>
-        <w:t xml:space="preserve"> – 3 </w:t>
-      </w:r>
-      <w:proofErr w:type="spellStart"/>
-      <w:r>
-        <w:rPr>
-          <w:rFonts w:ascii="Times New Roman" w:hAnsi="Times New Roman" w:cs="Times New Roman"/>
-          <w:sz w:val="24"/>
-          <w:szCs w:val="24"/>
-        </w:rPr>
-        <w:t>urządzenia</w:t>
-      </w:r>
-      <w:proofErr w:type="spellEnd"/>
+          <w:lang w:val="pl-PL"/>
+        </w:rPr>
+      </w:pPr>
+      <w:r>
+        <w:rPr>
+          <w:rFonts w:ascii="Times New Roman" w:hAnsi="Times New Roman" w:cs="Times New Roman"/>
+          <w:sz w:val="24"/>
+          <w:szCs w:val="24"/>
+          <w:lang w:val="pl-PL"/>
+        </w:rPr>
+        <w:t>Serwery lokalne – 2</w:t>
+      </w:r>
+      <w:r>
+        <w:rPr>
+          <w:rFonts w:ascii="Times New Roman" w:hAnsi="Times New Roman" w:cs="Times New Roman"/>
+          <w:sz w:val="24"/>
+          <w:szCs w:val="24"/>
+          <w:lang w:val="pl-PL"/>
+        </w:rPr>
+        <w:t xml:space="preserve"> urządzenia</w:t>
+      </w:r>
     </w:p>
     <w:p>
       <w:pPr>
@@ -623,7 +1522,79 @@
           <w:sz w:val="24"/>
           <w:szCs w:val="24"/>
         </w:rPr>
-        <w:t>– VLAN 70 172.16.7.0/24 (brama domyślna: 172.16.7.254)</w:t>
+        <w:t>– VLAN 70 19</w:t>
+      </w:r>
+      <w:r>
+        <w:rPr>
+          <w:rFonts w:ascii="Times New Roman" w:hAnsi="Times New Roman" w:cs="Times New Roman"/>
+          <w:sz w:val="24"/>
+          <w:szCs w:val="24"/>
+        </w:rPr>
+        <w:t>2.16</w:t>
+      </w:r>
+      <w:r>
+        <w:rPr>
+          <w:rFonts w:ascii="Times New Roman" w:hAnsi="Times New Roman" w:cs="Times New Roman"/>
+          <w:sz w:val="24"/>
+          <w:szCs w:val="24"/>
+        </w:rPr>
+        <w:t>8.10</w:t>
+      </w:r>
+      <w:r>
+        <w:rPr>
+          <w:rFonts w:ascii="Times New Roman" w:hAnsi="Times New Roman" w:cs="Times New Roman"/>
+          <w:sz w:val="24"/>
+          <w:szCs w:val="24"/>
+        </w:rPr>
+        <w:t xml:space="preserve">.0/24 (brama domyślna: </w:t>
+      </w:r>
+      <w:r>
+        <w:rPr>
+          <w:rFonts w:ascii="Times New Roman" w:hAnsi="Times New Roman" w:cs="Times New Roman"/>
+          <w:sz w:val="24"/>
+          <w:szCs w:val="24"/>
+        </w:rPr>
+        <w:t>19</w:t>
+      </w:r>
+      <w:r>
+        <w:rPr>
+          <w:rFonts w:ascii="Times New Roman" w:hAnsi="Times New Roman" w:cs="Times New Roman"/>
+          <w:sz w:val="24"/>
+          <w:szCs w:val="24"/>
+        </w:rPr>
+        <w:t>2.16</w:t>
+      </w:r>
+      <w:r>
+        <w:rPr>
+          <w:rFonts w:ascii="Times New Roman" w:hAnsi="Times New Roman" w:cs="Times New Roman"/>
+          <w:sz w:val="24"/>
+          <w:szCs w:val="24"/>
+        </w:rPr>
+        <w:t>8.10</w:t>
+      </w:r>
+      <w:r>
+        <w:rPr>
+          <w:rFonts w:ascii="Times New Roman" w:hAnsi="Times New Roman" w:cs="Times New Roman"/>
+          <w:sz w:val="24"/>
+          <w:szCs w:val="24"/>
+        </w:rPr>
+        <w:t>.</w:t>
+      </w:r>
+      <w:r>
+        <w:rPr>
+          <w:rFonts w:ascii="Times New Roman" w:hAnsi="Times New Roman" w:cs="Times New Roman"/>
+          <w:sz w:val="24"/>
+          <w:szCs w:val="24"/>
+        </w:rPr>
+        <w:t>1</w:t>
+      </w:r>
+      <w:r>
+        <w:rPr>
+          <w:rFonts w:ascii="Times New Roman" w:hAnsi="Times New Roman" w:cs="Times New Roman"/>
+          <w:sz w:val="24"/>
+          <w:szCs w:val="24"/>
+        </w:rPr>
+        <w:t>)</w:t>
       </w:r>
     </w:p>
     <w:p>
@@ -668,7 +1639,88 @@
           <w:sz w:val="24"/>
           <w:szCs w:val="24"/>
         </w:rPr>
-        <w:t>– VLAN 80 172.16.8.0/24 (brama domyślna: 172.16.8.254)</w:t>
+        <w:lastRenderedPageBreak/>
+        <w:t>– VLAN 80</w:t>
+      </w:r>
+      <w:r>
+        <w:rPr>
+          <w:rFonts w:ascii="Times New Roman" w:hAnsi="Times New Roman" w:cs="Times New Roman"/>
+          <w:sz w:val="24"/>
+          <w:szCs w:val="24"/>
+        </w:rPr>
+        <w:t xml:space="preserve"> 19</w:t>
+      </w:r>
+      <w:r>
+        <w:rPr>
+          <w:rFonts w:ascii="Times New Roman" w:hAnsi="Times New Roman" w:cs="Times New Roman"/>
+          <w:sz w:val="24"/>
+          <w:szCs w:val="24"/>
+        </w:rPr>
+        <w:t>2.16</w:t>
+      </w:r>
+      <w:r>
+        <w:rPr>
+          <w:rFonts w:ascii="Times New Roman" w:hAnsi="Times New Roman" w:cs="Times New Roman"/>
+          <w:sz w:val="24"/>
+          <w:szCs w:val="24"/>
+        </w:rPr>
+        <w:t>8.11</w:t>
+      </w:r>
+      <w:r>
+        <w:rPr>
+          <w:rFonts w:ascii="Times New Roman" w:hAnsi="Times New Roman" w:cs="Times New Roman"/>
+          <w:sz w:val="24"/>
+          <w:szCs w:val="24"/>
+        </w:rPr>
+        <w:t xml:space="preserve">.0/24 (brama domyślna: </w:t>
+      </w:r>
+      <w:r>
+        <w:rPr>
+          <w:rFonts w:ascii="Times New Roman" w:hAnsi="Times New Roman" w:cs="Times New Roman"/>
+          <w:sz w:val="24"/>
+          <w:szCs w:val="24"/>
+        </w:rPr>
+        <w:t>19</w:t>
+      </w:r>
+      <w:r>
+        <w:rPr>
+          <w:rFonts w:ascii="Times New Roman" w:hAnsi="Times New Roman" w:cs="Times New Roman"/>
+          <w:sz w:val="24"/>
+          <w:szCs w:val="24"/>
+        </w:rPr>
+        <w:t>2.16</w:t>
+      </w:r>
+      <w:r>
+        <w:rPr>
+          <w:rFonts w:ascii="Times New Roman" w:hAnsi="Times New Roman" w:cs="Times New Roman"/>
+          <w:sz w:val="24"/>
+          <w:szCs w:val="24"/>
+        </w:rPr>
+        <w:t>8.11</w:t>
+      </w:r>
+      <w:r>
+        <w:rPr>
+          <w:rFonts w:ascii="Times New Roman" w:hAnsi="Times New Roman" w:cs="Times New Roman"/>
+          <w:sz w:val="24"/>
+          <w:szCs w:val="24"/>
+        </w:rPr>
+        <w:t>.</w:t>
+      </w:r>
+      <w:r>
+        <w:rPr>
+          <w:rFonts w:ascii="Times New Roman" w:hAnsi="Times New Roman" w:cs="Times New Roman"/>
+          <w:sz w:val="24"/>
+          <w:szCs w:val="24"/>
+        </w:rPr>
+        <w:t>1</w:t>
+      </w:r>
+      <w:r>
+        <w:rPr>
+          <w:rFonts w:ascii="Times New Roman" w:hAnsi="Times New Roman" w:cs="Times New Roman"/>
+          <w:sz w:val="24"/>
+          <w:szCs w:val="24"/>
+        </w:rPr>
+        <w:t>)</w:t>
       </w:r>
     </w:p>
     <w:p>
@@ -694,7 +1746,6 @@
           <w:szCs w:val="24"/>
           <w:lang w:val="pl-PL"/>
         </w:rPr>
-        <w:lastRenderedPageBreak/>
         <w:t>Połączenie między przełącznikiem szkieletowym nr 1, a routerem</w:t>
       </w:r>
     </w:p>
@@ -714,7 +1765,63 @@
           <w:sz w:val="24"/>
           <w:szCs w:val="24"/>
         </w:rPr>
-        <w:t>– 172.16.9.0/30 (router: 172.16.9.1, przełącznik: 172.16.9.2)</w:t>
+        <w:t>– 19</w:t>
+      </w:r>
+      <w:r>
+        <w:rPr>
+          <w:rFonts w:ascii="Times New Roman" w:hAnsi="Times New Roman" w:cs="Times New Roman"/>
+          <w:sz w:val="24"/>
+          <w:szCs w:val="24"/>
+        </w:rPr>
+        <w:t>2.16</w:t>
+      </w:r>
+      <w:r>
+        <w:rPr>
+          <w:rFonts w:ascii="Times New Roman" w:hAnsi="Times New Roman" w:cs="Times New Roman"/>
+          <w:sz w:val="24"/>
+          <w:szCs w:val="24"/>
+        </w:rPr>
+        <w:t>8.12.0/30 (router: 19</w:t>
+      </w:r>
+      <w:r>
+        <w:rPr>
+          <w:rFonts w:ascii="Times New Roman" w:hAnsi="Times New Roman" w:cs="Times New Roman"/>
+          <w:sz w:val="24"/>
+          <w:szCs w:val="24"/>
+        </w:rPr>
+        <w:t>2.16</w:t>
+      </w:r>
+      <w:r>
+        <w:rPr>
+          <w:rFonts w:ascii="Times New Roman" w:hAnsi="Times New Roman" w:cs="Times New Roman"/>
+          <w:sz w:val="24"/>
+          <w:szCs w:val="24"/>
+        </w:rPr>
+        <w:t>8.12.1, przełącznik: 19</w:t>
+      </w:r>
+      <w:r>
+        <w:rPr>
+          <w:rFonts w:ascii="Times New Roman" w:hAnsi="Times New Roman" w:cs="Times New Roman"/>
+          <w:sz w:val="24"/>
+          <w:szCs w:val="24"/>
+        </w:rPr>
+        <w:t>2.16</w:t>
+      </w:r>
+      <w:r>
+        <w:rPr>
+          <w:rFonts w:ascii="Times New Roman" w:hAnsi="Times New Roman" w:cs="Times New Roman"/>
+          <w:sz w:val="24"/>
+          <w:szCs w:val="24"/>
+        </w:rPr>
+        <w:t>8.12</w:t>
+      </w:r>
+      <w:r>
+        <w:rPr>
+          <w:rFonts w:ascii="Times New Roman" w:hAnsi="Times New Roman" w:cs="Times New Roman"/>
+          <w:sz w:val="24"/>
+          <w:szCs w:val="24"/>
+        </w:rPr>
+        <w:t>.2)</w:t>
       </w:r>
     </w:p>
     <w:p>
@@ -759,7 +1866,31 @@
           <w:sz w:val="24"/>
           <w:szCs w:val="24"/>
         </w:rPr>
-        <w:t>– 172.16.9.4/30 (router: 172.16.9.5, przełącznik: 172.16.9.6)</w:t>
+        <w:t>– 192.168.12</w:t>
+      </w:r>
+      <w:r>
+        <w:rPr>
+          <w:rFonts w:ascii="Times New Roman" w:hAnsi="Times New Roman" w:cs="Times New Roman"/>
+          <w:sz w:val="24"/>
+          <w:szCs w:val="24"/>
+        </w:rPr>
+        <w:t>.4/30 (router: 1</w:t>
+      </w:r>
+      <w:r>
+        <w:rPr>
+          <w:rFonts w:ascii="Times New Roman" w:hAnsi="Times New Roman" w:cs="Times New Roman"/>
+          <w:sz w:val="24"/>
+          <w:szCs w:val="24"/>
+        </w:rPr>
+        <w:t>92.168.12.5, przełącznik: 192.168.12</w:t>
+      </w:r>
+      <w:r>
+        <w:rPr>
+          <w:rFonts w:ascii="Times New Roman" w:hAnsi="Times New Roman" w:cs="Times New Roman"/>
+          <w:sz w:val="24"/>
+          <w:szCs w:val="24"/>
+        </w:rPr>
+        <w:t>.6)</w:t>
       </w:r>
     </w:p>
     <w:p>
@@ -804,7 +1935,111 @@
           <w:sz w:val="24"/>
           <w:szCs w:val="24"/>
         </w:rPr>
-        <w:t>– 172.16.9.8/30 (przełącznik1: 172.16.9.9, przełącznik: 172.16.9.10)</w:t>
+        <w:t>– 19</w:t>
+      </w:r>
+      <w:r>
+        <w:rPr>
+          <w:rFonts w:ascii="Times New Roman" w:hAnsi="Times New Roman" w:cs="Times New Roman"/>
+          <w:sz w:val="24"/>
+          <w:szCs w:val="24"/>
+        </w:rPr>
+        <w:t>2.16</w:t>
+      </w:r>
+      <w:r>
+        <w:rPr>
+          <w:rFonts w:ascii="Times New Roman" w:hAnsi="Times New Roman" w:cs="Times New Roman"/>
+          <w:sz w:val="24"/>
+          <w:szCs w:val="24"/>
+        </w:rPr>
+        <w:t>8</w:t>
+      </w:r>
+      <w:r>
+        <w:rPr>
+          <w:rFonts w:ascii="Times New Roman" w:hAnsi="Times New Roman" w:cs="Times New Roman"/>
+          <w:sz w:val="24"/>
+          <w:szCs w:val="24"/>
+        </w:rPr>
+        <w:t>.</w:t>
+      </w:r>
+      <w:r>
+        <w:rPr>
+          <w:rFonts w:ascii="Times New Roman" w:hAnsi="Times New Roman" w:cs="Times New Roman"/>
+          <w:sz w:val="24"/>
+          <w:szCs w:val="24"/>
+        </w:rPr>
+        <w:t>12</w:t>
+      </w:r>
+      <w:r>
+        <w:rPr>
+          <w:rFonts w:ascii="Times New Roman" w:hAnsi="Times New Roman" w:cs="Times New Roman"/>
+          <w:sz w:val="24"/>
+          <w:szCs w:val="24"/>
+        </w:rPr>
+        <w:t>.8/30 (przełącznik1</w:t>
+      </w:r>
+      <w:r>
+        <w:rPr>
+          <w:rFonts w:ascii="Times New Roman" w:hAnsi="Times New Roman" w:cs="Times New Roman"/>
+          <w:sz w:val="24"/>
+          <w:szCs w:val="24"/>
+        </w:rPr>
+        <w:t>: 19</w:t>
+      </w:r>
+      <w:r>
+        <w:rPr>
+          <w:rFonts w:ascii="Times New Roman" w:hAnsi="Times New Roman" w:cs="Times New Roman"/>
+          <w:sz w:val="24"/>
+          <w:szCs w:val="24"/>
+        </w:rPr>
+        <w:t>2.16</w:t>
+      </w:r>
+      <w:r>
+        <w:rPr>
+          <w:rFonts w:ascii="Times New Roman" w:hAnsi="Times New Roman" w:cs="Times New Roman"/>
+          <w:sz w:val="24"/>
+          <w:szCs w:val="24"/>
+        </w:rPr>
+        <w:t>8.12</w:t>
+      </w:r>
+      <w:r>
+        <w:rPr>
+          <w:rFonts w:ascii="Times New Roman" w:hAnsi="Times New Roman" w:cs="Times New Roman"/>
+          <w:sz w:val="24"/>
+          <w:szCs w:val="24"/>
+        </w:rPr>
+        <w:t xml:space="preserve">.9, przełącznik: </w:t>
+      </w:r>
+      <w:r>
+        <w:rPr>
+          <w:rFonts w:ascii="Times New Roman" w:hAnsi="Times New Roman" w:cs="Times New Roman"/>
+          <w:sz w:val="24"/>
+          <w:szCs w:val="24"/>
+        </w:rPr>
+        <w:t>19</w:t>
+      </w:r>
+      <w:r>
+        <w:rPr>
+          <w:rFonts w:ascii="Times New Roman" w:hAnsi="Times New Roman" w:cs="Times New Roman"/>
+          <w:sz w:val="24"/>
+          <w:szCs w:val="24"/>
+        </w:rPr>
+        <w:t>2.16</w:t>
+      </w:r>
+      <w:r>
+        <w:rPr>
+          <w:rFonts w:ascii="Times New Roman" w:hAnsi="Times New Roman" w:cs="Times New Roman"/>
+          <w:sz w:val="24"/>
+          <w:szCs w:val="24"/>
+        </w:rPr>
+        <w:t>8.12</w:t>
+      </w:r>
+      <w:r>
+        <w:rPr>
+          <w:rFonts w:ascii="Times New Roman" w:hAnsi="Times New Roman" w:cs="Times New Roman"/>
+          <w:sz w:val="24"/>
+          <w:szCs w:val="24"/>
+        </w:rPr>
+        <w:t>.10)</w:t>
       </w:r>
       <w:r>
         <w:rPr>
@@ -816,8 +2051,280 @@
       </w:r>
     </w:p>
     <w:p>
+      <w:pPr>
+        <w:jc w:val="both"/>
+        <w:rPr>
+          <w:rFonts w:ascii="Times New Roman" w:hAnsi="Times New Roman" w:cs="Times New Roman"/>
+          <w:sz w:val="24"/>
+          <w:szCs w:val="24"/>
+        </w:rPr>
+      </w:pPr>
+      <w:r>
+        <w:t>Urządzenia:</w:t>
+      </w:r>
+      <w:r>
+        <w:br/>
+      </w:r>
+      <w:r>
+        <w:rPr>
+          <w:rFonts w:ascii="Times New Roman" w:hAnsi="Times New Roman" w:cs="Times New Roman"/>
+          <w:sz w:val="24"/>
+          <w:szCs w:val="24"/>
+        </w:rPr>
+        <w:t>Przełączniki:</w:t>
+      </w:r>
+    </w:p>
+    <w:p>
+      <w:pPr>
+        <w:pStyle w:val="Akapitzlist"/>
+        <w:numPr>
+          <w:ilvl w:val="0"/>
+          <w:numId w:val="2"/>
+        </w:numPr>
+        <w:jc w:val="both"/>
+        <w:rPr>
+          <w:rFonts w:ascii="Times New Roman" w:hAnsi="Times New Roman" w:cs="Times New Roman"/>
+          <w:sz w:val="24"/>
+          <w:szCs w:val="24"/>
+        </w:rPr>
+      </w:pPr>
+      <w:r>
+        <w:rPr>
+          <w:rFonts w:ascii="Times New Roman" w:hAnsi="Times New Roman" w:cs="Times New Roman"/>
+          <w:sz w:val="24"/>
+          <w:szCs w:val="24"/>
+        </w:rPr>
+        <w:t>Cisco Catalyst WS-C3650-24TS Gigabit Ethernet (x2)</w:t>
+      </w:r>
+    </w:p>
+    <w:p>
+      <w:pPr>
+        <w:pStyle w:val="Akapitzlist"/>
+        <w:numPr>
+          <w:ilvl w:val="0"/>
+          <w:numId w:val="2"/>
+        </w:numPr>
+        <w:jc w:val="both"/>
+        <w:rPr>
+          <w:rFonts w:ascii="Times New Roman" w:hAnsi="Times New Roman" w:cs="Times New Roman"/>
+          <w:sz w:val="24"/>
+          <w:szCs w:val="24"/>
+        </w:rPr>
+      </w:pPr>
+      <w:r>
+        <w:rPr>
+          <w:rFonts w:ascii="Times New Roman" w:hAnsi="Times New Roman" w:cs="Times New Roman"/>
+          <w:sz w:val="24"/>
+          <w:szCs w:val="24"/>
+        </w:rPr>
+        <w:t>Cisco Catalyst WS-C3650-48TS Gigabit Ethernet (x13)</w:t>
+      </w:r>
+    </w:p>
+    <w:p>
+      <w:pPr>
+        <w:jc w:val="both"/>
+        <w:rPr>
+          <w:rFonts w:ascii="Times New Roman" w:hAnsi="Times New Roman" w:cs="Times New Roman"/>
+          <w:sz w:val="24"/>
+          <w:szCs w:val="24"/>
+        </w:rPr>
+      </w:pPr>
+      <w:r>
+        <w:rPr>
+          <w:rFonts w:ascii="Times New Roman" w:hAnsi="Times New Roman" w:cs="Times New Roman"/>
+          <w:sz w:val="24"/>
+          <w:szCs w:val="24"/>
+        </w:rPr>
+        <w:t>Router:</w:t>
+      </w:r>
+    </w:p>
+    <w:p>
+      <w:pPr>
+        <w:pStyle w:val="Akapitzlist"/>
+        <w:numPr>
+          <w:ilvl w:val="0"/>
+          <w:numId w:val="1"/>
+        </w:numPr>
+        <w:jc w:val="both"/>
+        <w:rPr>
+          <w:rFonts w:ascii="Times New Roman" w:hAnsi="Times New Roman" w:cs="Times New Roman"/>
+          <w:sz w:val="24"/>
+          <w:szCs w:val="24"/>
+        </w:rPr>
+      </w:pPr>
+      <w:r>
+        <w:rPr>
+          <w:rFonts w:ascii="Times New Roman" w:hAnsi="Times New Roman" w:cs="Times New Roman"/>
+          <w:sz w:val="24"/>
+          <w:szCs w:val="24"/>
+        </w:rPr>
+        <w:t>Router Cisco 4451 Gigabit Ethernet (x1)</w:t>
+      </w:r>
+    </w:p>
+    <w:p>
+      <w:pPr>
+        <w:pStyle w:val="Akapitzlist"/>
+        <w:ind w:left="771"/>
+        <w:jc w:val="both"/>
+        <w:rPr>
+          <w:rFonts w:ascii="Times New Roman" w:hAnsi="Times New Roman" w:cs="Times New Roman"/>
+          <w:sz w:val="24"/>
+          <w:szCs w:val="24"/>
+        </w:rPr>
+      </w:pPr>
+    </w:p>
+    <w:p>
+      <w:r>
+        <w:t>//TODO Jaki punkt dostępowy Wi-Fi?</w:t>
+      </w:r>
+    </w:p>
+    <w:p/>
+    <w:p>
+      <w:r>
+        <w:t>Przełączniki te można spi</w:t>
+      </w:r>
+      <w:r>
+        <w:t xml:space="preserve">nać w magistralę, tworząc jeden wielki przełącznik logiczny. </w:t>
+      </w:r>
+      <w:r>
+        <w:t xml:space="preserve">Mamy dwa łącza internetowe w routerze (zapasowe chyba na 40% przepustowości). </w:t>
+      </w:r>
       <w:bookmarkStart w:id="0" w:name="_GoBack"/>
       <w:bookmarkEnd w:id="0"/>
+    </w:p>
+    <w:p>
+      <w:r>
+        <w:t xml:space="preserve">W węźle MDF spięte 3 przełączniki </w:t>
+      </w:r>
+      <w:r>
+        <w:rPr>
+          <w:rFonts w:ascii="Times New Roman" w:hAnsi="Times New Roman" w:cs="Times New Roman"/>
+          <w:sz w:val="24"/>
+          <w:szCs w:val="24"/>
+        </w:rPr>
+        <w:t xml:space="preserve">Cisco </w:t>
+      </w:r>
+      <w:proofErr w:type="spellStart"/>
+      <w:r>
+        <w:rPr>
+          <w:rFonts w:ascii="Times New Roman" w:hAnsi="Times New Roman" w:cs="Times New Roman"/>
+          <w:sz w:val="24"/>
+          <w:szCs w:val="24"/>
+        </w:rPr>
+        <w:t>Catalyst</w:t>
+      </w:r>
+      <w:proofErr w:type="spellEnd"/>
+      <w:r>
+        <w:rPr>
+          <w:rFonts w:ascii="Times New Roman" w:hAnsi="Times New Roman" w:cs="Times New Roman"/>
+          <w:sz w:val="24"/>
+          <w:szCs w:val="24"/>
+        </w:rPr>
+        <w:t xml:space="preserve"> WS-C3650-48TS Gigabit Ethernet</w:t>
+      </w:r>
+      <w:r>
+        <w:rPr>
+          <w:rFonts w:ascii="Times New Roman" w:hAnsi="Times New Roman" w:cs="Times New Roman"/>
+          <w:sz w:val="24"/>
+          <w:szCs w:val="24"/>
+        </w:rPr>
+        <w:t xml:space="preserve">, </w:t>
+      </w:r>
+      <w:r>
+        <w:rPr>
+          <w:rFonts w:ascii="Times New Roman" w:hAnsi="Times New Roman" w:cs="Times New Roman"/>
+          <w:sz w:val="24"/>
+          <w:szCs w:val="24"/>
+        </w:rPr>
+        <w:br/>
+      </w:r>
+      <w:r>
+        <w:rPr>
+          <w:rFonts w:ascii="Times New Roman" w:hAnsi="Times New Roman" w:cs="Times New Roman"/>
+          <w:sz w:val="24"/>
+          <w:szCs w:val="24"/>
+        </w:rPr>
+        <w:t xml:space="preserve">w węźle IDF1 </w:t>
+      </w:r>
+      <w:proofErr w:type="spellStart"/>
+      <w:r>
+        <w:rPr>
+          <w:rFonts w:ascii="Times New Roman" w:hAnsi="Times New Roman" w:cs="Times New Roman"/>
+          <w:sz w:val="24"/>
+          <w:szCs w:val="24"/>
+        </w:rPr>
+        <w:t>spiętch</w:t>
+      </w:r>
+      <w:proofErr w:type="spellEnd"/>
+      <w:r>
+        <w:rPr>
+          <w:rFonts w:ascii="Times New Roman" w:hAnsi="Times New Roman" w:cs="Times New Roman"/>
+          <w:sz w:val="24"/>
+          <w:szCs w:val="24"/>
+        </w:rPr>
+        <w:t xml:space="preserve"> 7 przełączników </w:t>
+      </w:r>
+      <w:r>
+        <w:rPr>
+          <w:rFonts w:ascii="Times New Roman" w:hAnsi="Times New Roman" w:cs="Times New Roman"/>
+          <w:sz w:val="24"/>
+          <w:szCs w:val="24"/>
+        </w:rPr>
+        <w:t xml:space="preserve">Cisco </w:t>
+      </w:r>
+      <w:proofErr w:type="spellStart"/>
+      <w:r>
+        <w:rPr>
+          <w:rFonts w:ascii="Times New Roman" w:hAnsi="Times New Roman" w:cs="Times New Roman"/>
+          <w:sz w:val="24"/>
+          <w:szCs w:val="24"/>
+        </w:rPr>
+        <w:t>Catalyst</w:t>
+      </w:r>
+      <w:proofErr w:type="spellEnd"/>
+      <w:r>
+        <w:rPr>
+          <w:rFonts w:ascii="Times New Roman" w:hAnsi="Times New Roman" w:cs="Times New Roman"/>
+          <w:sz w:val="24"/>
+          <w:szCs w:val="24"/>
+        </w:rPr>
+        <w:t xml:space="preserve"> WS-C3650-48TS Gigabit Ethernet</w:t>
+      </w:r>
+      <w:r>
+        <w:rPr>
+          <w:rFonts w:ascii="Times New Roman" w:hAnsi="Times New Roman" w:cs="Times New Roman"/>
+          <w:sz w:val="24"/>
+          <w:szCs w:val="24"/>
+        </w:rPr>
+        <w:br/>
+        <w:t xml:space="preserve">w węźle IDF2 spięte 3 przełączniki </w:t>
+      </w:r>
+      <w:r>
+        <w:rPr>
+          <w:rFonts w:ascii="Times New Roman" w:hAnsi="Times New Roman" w:cs="Times New Roman"/>
+          <w:sz w:val="24"/>
+          <w:szCs w:val="24"/>
+        </w:rPr>
+        <w:t xml:space="preserve">Cisco </w:t>
+      </w:r>
+      <w:proofErr w:type="spellStart"/>
+      <w:r>
+        <w:rPr>
+          <w:rFonts w:ascii="Times New Roman" w:hAnsi="Times New Roman" w:cs="Times New Roman"/>
+          <w:sz w:val="24"/>
+          <w:szCs w:val="24"/>
+        </w:rPr>
+        <w:t>Catalyst</w:t>
+      </w:r>
+      <w:proofErr w:type="spellEnd"/>
+      <w:r>
+        <w:rPr>
+          <w:rFonts w:ascii="Times New Roman" w:hAnsi="Times New Roman" w:cs="Times New Roman"/>
+          <w:sz w:val="24"/>
+          <w:szCs w:val="24"/>
+        </w:rPr>
+        <w:t xml:space="preserve"> WS-C3650-48TS Gigabit Ethernet</w:t>
+      </w:r>
     </w:p>
     <w:sectPr>
       <w:pgSz w:w="11906" w:h="16838"/>
@@ -944,8 +2451,124 @@
       </w:rPr>
     </w:lvl>
   </w:abstractNum>
+  <w:abstractNum w:abstractNumId="1" w15:restartNumberingAfterBreak="0">
+    <w:nsid w:val="5203717D"/>
+    <w:multiLevelType w:val="hybridMultilevel"/>
+    <w:tmpl w:val="25661816"/>
+    <w:lvl w:ilvl="0" w:tplc="04150001">
+      <w:start w:val="1"/>
+      <w:numFmt w:val="bullet"/>
+      <w:lvlText w:val=""/>
+      <w:lvlJc w:val="left"/>
+      <w:pPr>
+        <w:ind w:left="771" w:hanging="360"/>
+      </w:pPr>
+      <w:rPr>
+        <w:rFonts w:ascii="Symbol" w:hAnsi="Symbol" w:hint="default"/>
+      </w:rPr>
+    </w:lvl>
+    <w:lvl w:ilvl="1" w:tplc="04150003" w:tentative="1">
+      <w:start w:val="1"/>
+      <w:numFmt w:val="bullet"/>
+      <w:lvlText w:val="o"/>
+      <w:lvlJc w:val="left"/>
+      <w:pPr>
+        <w:ind w:left="1491" w:hanging="360"/>
+      </w:pPr>
+      <w:rPr>
+        <w:rFonts w:ascii="Courier New" w:hAnsi="Courier New" w:cs="Courier New" w:hint="default"/>
+      </w:rPr>
+    </w:lvl>
+    <w:lvl w:ilvl="2" w:tplc="04150005" w:tentative="1">
+      <w:start w:val="1"/>
+      <w:numFmt w:val="bullet"/>
+      <w:lvlText w:val=""/>
+      <w:lvlJc w:val="left"/>
+      <w:pPr>
+        <w:ind w:left="2211" w:hanging="360"/>
+      </w:pPr>
+      <w:rPr>
+        <w:rFonts w:ascii="Wingdings" w:hAnsi="Wingdings" w:hint="default"/>
+      </w:rPr>
+    </w:lvl>
+    <w:lvl w:ilvl="3" w:tplc="04150001" w:tentative="1">
+      <w:start w:val="1"/>
+      <w:numFmt w:val="bullet"/>
+      <w:lvlText w:val=""/>
+      <w:lvlJc w:val="left"/>
+      <w:pPr>
+        <w:ind w:left="2931" w:hanging="360"/>
+      </w:pPr>
+      <w:rPr>
+        <w:rFonts w:ascii="Symbol" w:hAnsi="Symbol" w:hint="default"/>
+      </w:rPr>
+    </w:lvl>
+    <w:lvl w:ilvl="4" w:tplc="04150003" w:tentative="1">
+      <w:start w:val="1"/>
+      <w:numFmt w:val="bullet"/>
+      <w:lvlText w:val="o"/>
+      <w:lvlJc w:val="left"/>
+      <w:pPr>
+        <w:ind w:left="3651" w:hanging="360"/>
+      </w:pPr>
+      <w:rPr>
+        <w:rFonts w:ascii="Courier New" w:hAnsi="Courier New" w:cs="Courier New" w:hint="default"/>
+      </w:rPr>
+    </w:lvl>
+    <w:lvl w:ilvl="5" w:tplc="04150005" w:tentative="1">
+      <w:start w:val="1"/>
+      <w:numFmt w:val="bullet"/>
+      <w:lvlText w:val=""/>
+      <w:lvlJc w:val="left"/>
+      <w:pPr>
+        <w:ind w:left="4371" w:hanging="360"/>
+      </w:pPr>
+      <w:rPr>
+        <w:rFonts w:ascii="Wingdings" w:hAnsi="Wingdings" w:hint="default"/>
+      </w:rPr>
+    </w:lvl>
+    <w:lvl w:ilvl="6" w:tplc="04150001" w:tentative="1">
+      <w:start w:val="1"/>
+      <w:numFmt w:val="bullet"/>
+      <w:lvlText w:val=""/>
+      <w:lvlJc w:val="left"/>
+      <w:pPr>
+        <w:ind w:left="5091" w:hanging="360"/>
+      </w:pPr>
+      <w:rPr>
+        <w:rFonts w:ascii="Symbol" w:hAnsi="Symbol" w:hint="default"/>
+      </w:rPr>
+    </w:lvl>
+    <w:lvl w:ilvl="7" w:tplc="04150003" w:tentative="1">
+      <w:start w:val="1"/>
+      <w:numFmt w:val="bullet"/>
+      <w:lvlText w:val="o"/>
+      <w:lvlJc w:val="left"/>
+      <w:pPr>
+        <w:ind w:left="5811" w:hanging="360"/>
+      </w:pPr>
+      <w:rPr>
+        <w:rFonts w:ascii="Courier New" w:hAnsi="Courier New" w:cs="Courier New" w:hint="default"/>
+      </w:rPr>
+    </w:lvl>
+    <w:lvl w:ilvl="8" w:tplc="04150005" w:tentative="1">
+      <w:start w:val="1"/>
+      <w:numFmt w:val="bullet"/>
+      <w:lvlText w:val=""/>
+      <w:lvlJc w:val="left"/>
+      <w:pPr>
+        <w:ind w:left="6531" w:hanging="360"/>
+      </w:pPr>
+      <w:rPr>
+        <w:rFonts w:ascii="Wingdings" w:hAnsi="Wingdings" w:hint="default"/>
+      </w:rPr>
+    </w:lvl>
+  </w:abstractNum>
   <w:num w:numId="1">
     <w:abstractNumId w:val="0"/>
+  </w:num>
+  <w:num w:numId="2">
+    <w:abstractNumId w:val="1"/>
   </w:num>
 </w:numbering>
 </file>

</xml_diff>

<commit_message>
Ogarnieto uklad dokumentu i dopisano info o topologii sieci
</commit_message>
<xml_diff>
--- a/s5/sieci-proj/adresacja.docx
+++ b/s5/sieci-proj/adresacja.docx
@@ -1,10 +1,10 @@
 
 <file path=word/document.xml><?xml version="1.0" encoding="utf-8"?>
-<w:document xmlns:wpc="http://schemas.microsoft.com/office/word/2010/wordprocessingCanvas" xmlns:cx="http://schemas.microsoft.com/office/drawing/2014/chartex" xmlns:cx1="http://schemas.microsoft.com/office/drawing/2015/9/8/chartex" xmlns:cx2="http://schemas.microsoft.com/office/drawing/2015/10/21/chartex" xmlns:cx3="http://schemas.microsoft.com/office/drawing/2016/5/9/chartex" xmlns:cx4="http://schemas.microsoft.com/office/drawing/2016/5/10/chartex" xmlns:cx5="http://schemas.microsoft.com/office/drawing/2016/5/11/chartex" xmlns:cx6="http://schemas.microsoft.com/office/drawing/2016/5/12/chartex" xmlns:cx7="http://schemas.microsoft.com/office/drawing/2016/5/13/chartex" xmlns:cx8="http://schemas.microsoft.com/office/drawing/2016/5/14/chartex" xmlns:mc="http://schemas.openxmlformats.org/markup-compatibility/2006" xmlns:aink="http://schemas.microsoft.com/office/drawing/2016/ink" xmlns:am3d="http://schemas.microsoft.com/office/drawing/2017/model3d" xmlns:o="urn:schemas-microsoft-com:office:office" xmlns:r="http://schemas.openxmlformats.org/officeDocument/2006/relationships" xmlns:m="http://schemas.openxmlformats.org/officeDocument/2006/math" xmlns:v="urn:schemas-microsoft-com:vml" xmlns:wp14="http://schemas.microsoft.com/office/word/2010/wordprocessingDrawing" xmlns:wp="http://schemas.openxmlformats.org/drawingml/2006/wordprocessingDrawing" xmlns:w10="urn:schemas-microsoft-com:office:word" xmlns:w="http://schemas.openxmlformats.org/wordprocessingml/2006/main" xmlns:w14="http://schemas.microsoft.com/office/word/2010/wordml" xmlns:w15="http://schemas.microsoft.com/office/word/2012/wordml" xmlns:w16cid="http://schemas.microsoft.com/office/word/2016/wordml/cid" xmlns:w16se="http://schemas.microsoft.com/office/word/2015/wordml/symex" xmlns:wpg="http://schemas.microsoft.com/office/word/2010/wordprocessingGroup" xmlns:wpi="http://schemas.microsoft.com/office/word/2010/wordprocessingInk" xmlns:wne="http://schemas.microsoft.com/office/word/2006/wordml" xmlns:wps="http://schemas.microsoft.com/office/word/2010/wordprocessingShape" mc:Ignorable="w14 w15 w16se w16cid wp14">
+<w:document xmlns:wpc="http://schemas.microsoft.com/office/word/2010/wordprocessingCanvas" xmlns:cx="http://schemas.microsoft.com/office/drawing/2014/chartex" xmlns:cx1="http://schemas.microsoft.com/office/drawing/2015/9/8/chartex" xmlns:cx2="http://schemas.microsoft.com/office/drawing/2015/10/21/chartex" xmlns:cx3="http://schemas.microsoft.com/office/drawing/2016/5/9/chartex" xmlns:cx4="http://schemas.microsoft.com/office/drawing/2016/5/10/chartex" xmlns:cx5="http://schemas.microsoft.com/office/drawing/2016/5/11/chartex" xmlns:cx6="http://schemas.microsoft.com/office/drawing/2016/5/12/chartex" xmlns:cx7="http://schemas.microsoft.com/office/drawing/2016/5/13/chartex" xmlns:cx8="http://schemas.microsoft.com/office/drawing/2016/5/14/chartex" xmlns:mc="http://schemas.openxmlformats.org/markup-compatibility/2006" xmlns:aink="http://schemas.microsoft.com/office/drawing/2016/ink" xmlns:am3d="http://schemas.microsoft.com/office/drawing/2017/model3d" xmlns:o="urn:schemas-microsoft-com:office:office" xmlns:r="http://schemas.openxmlformats.org/officeDocument/2006/relationships" xmlns:m="http://schemas.openxmlformats.org/officeDocument/2006/math" xmlns:v="urn:schemas-microsoft-com:vml" xmlns:wp14="http://schemas.microsoft.com/office/word/2010/wordprocessingDrawing" xmlns:wp="http://schemas.openxmlformats.org/drawingml/2006/wordprocessingDrawing" xmlns:w10="urn:schemas-microsoft-com:office:word" xmlns:w="http://schemas.openxmlformats.org/wordprocessingml/2006/main" xmlns:w14="http://schemas.microsoft.com/office/word/2010/wordml" xmlns:w15="http://schemas.microsoft.com/office/word/2012/wordml" xmlns:w16se="http://schemas.microsoft.com/office/word/2015/wordml/symex" xmlns:wpg="http://schemas.microsoft.com/office/word/2010/wordprocessingGroup" xmlns:wpi="http://schemas.microsoft.com/office/word/2010/wordprocessingInk" xmlns:wne="http://schemas.microsoft.com/office/word/2006/wordml" xmlns:wps="http://schemas.microsoft.com/office/word/2010/wordprocessingShape" mc:Ignorable="w14 w15 w16se wp14">
   <w:body>
     <w:p>
       <w:pPr>
-        <w:pStyle w:val="Heading1"/>
+        <w:pStyle w:val="Nagwek1"/>
       </w:pPr>
       <w:r>
         <w:t>Topologia sieci</w:t>
@@ -12,6 +12,126 @@
     </w:p>
     <w:p>
       <w:r>
+        <w:t xml:space="preserve">Zaproponowana sieć będzie się składać z 2 przełączników tzw. szkieletowych, łączących punkty dostępowe MDF i IDF 1 oraz 2. Firma posiada 2 łącza internetowe, umieszczone na jednym routerze, przy czym drugie z nich jest łączem zapasowym, operującym na 40% przepustowości pierwszego i jest używane tylko w sytuacji </w:t>
+      </w:r>
+      <w:r>
+        <w:t xml:space="preserve">awarii głównego łącza. </w:t>
+      </w:r>
+    </w:p>
+    <w:p>
+      <w:r>
+        <w:t xml:space="preserve">Jako przełączniki szkieletowe użyte zostaną przełączniki firmy Cisco model </w:t>
+      </w:r>
+      <w:proofErr w:type="spellStart"/>
+      <w:r>
+        <w:t>Catalyst</w:t>
+      </w:r>
+      <w:proofErr w:type="spellEnd"/>
+      <w:r>
+        <w:t xml:space="preserve"> WS-C3650-24</w:t>
+      </w:r>
+      <w:r>
+        <w:t>TS</w:t>
+      </w:r>
+      <w:r>
+        <w:t>, posiadające po 24 porty. Jest to wystarczająco do ich zastosowania. Przełączniki w punktach dostępowych to,</w:t>
+      </w:r>
+      <w:r>
+        <w:t xml:space="preserve"> </w:t>
+      </w:r>
+      <w:r>
+        <w:t>mające po 48 portów,</w:t>
+      </w:r>
+      <w:r>
+        <w:t xml:space="preserve"> </w:t>
+      </w:r>
+      <w:r>
+        <w:t xml:space="preserve">Cisco </w:t>
+      </w:r>
+      <w:proofErr w:type="spellStart"/>
+      <w:r>
+        <w:t>Catalyst</w:t>
+      </w:r>
+      <w:proofErr w:type="spellEnd"/>
+      <w:r>
+        <w:t xml:space="preserve"> WS-C3650-48TS Gigabit Ethernet</w:t>
+      </w:r>
+      <w:r>
+        <w:t>, które</w:t>
+      </w:r>
+      <w:r>
+        <w:t xml:space="preserve"> można </w:t>
+      </w:r>
+      <w:r>
+        <w:t xml:space="preserve">dodatkowo </w:t>
+      </w:r>
+      <w:r>
+        <w:t xml:space="preserve">spinać w magistralę, tworząc jeden </w:t>
+      </w:r>
+      <w:r>
+        <w:t>duży</w:t>
+      </w:r>
+      <w:r>
+        <w:t xml:space="preserve"> przełącznik logiczny. W węźle MDF spięte </w:t>
+      </w:r>
+      <w:r>
+        <w:t>zostaną 3 przełączniki</w:t>
+      </w:r>
+      <w:r>
+        <w:t xml:space="preserve">, w węźle IDF1 </w:t>
+      </w:r>
+      <w:r>
+        <w:t xml:space="preserve">- 7 przełączników, </w:t>
+      </w:r>
+      <w:r>
+        <w:t>w węźle IDF2 spięte</w:t>
+      </w:r>
+      <w:r>
+        <w:t xml:space="preserve"> będą</w:t>
+      </w:r>
+      <w:r>
+        <w:t xml:space="preserve"> 3 przeł</w:t>
+      </w:r>
+      <w:r>
+        <w:t xml:space="preserve">ączniki. To rozwiązanie udostępni (z </w:t>
+      </w:r>
+      <w:r>
+        <w:t xml:space="preserve">odpowiednim </w:t>
+      </w:r>
+      <w:r>
+        <w:t xml:space="preserve">zapasem) odpowiednią ilość portów do połączenia odpowiednich grup pracowników </w:t>
+      </w:r>
+      <w:proofErr w:type="spellStart"/>
+      <w:r>
+        <w:t>VLANami</w:t>
+      </w:r>
+      <w:proofErr w:type="spellEnd"/>
+      <w:r>
+        <w:t xml:space="preserve">. </w:t>
+      </w:r>
+    </w:p>
+    <w:p>
+      <w:r>
+        <w:t>Access Pointy podłączone zostaną do</w:t>
+      </w:r>
+      <w:r>
+        <w:t xml:space="preserve"> grupy przełączników</w:t>
+      </w:r>
+      <w:r>
+        <w:t xml:space="preserve"> IDF1, ponieważ mają obsługiwać 1 i 2 piętro budynku nr 1.</w:t>
+      </w:r>
+    </w:p>
+    <w:p/>
+    <w:p>
+      <w:pPr>
+        <w:pStyle w:val="Nagwek1"/>
+      </w:pPr>
+      <w:r>
+        <w:t>Adresacja IP</w:t>
+      </w:r>
+    </w:p>
+    <w:p>
+      <w:r>
         <w:t>Sieć zostanie logicznie podzielona na podsieci odpowiadające grupom roboczym i pozostałym zaplanowanym VLAN-om. Wykorzysta</w:t>
       </w:r>
       <w:r>
@@ -201,7 +321,30 @@
       </w:r>
       <w:proofErr w:type="spellEnd"/>
       <w:r>
-        <w:t xml:space="preserve">), przełączniki dostępowe – 172.16.8.1-172.16.8.3, serwery Internetowe, w strefie DMZ, otrzymają adresy prywatne z puli </w:t>
+        <w:t>), przełączniki dostępowe – 19</w:t>
+      </w:r>
+      <w:r>
+        <w:t>2.16</w:t>
+      </w:r>
+      <w:r>
+        <w:t>8.11</w:t>
+      </w:r>
+      <w:r>
+        <w:t>.</w:t>
+      </w:r>
+      <w:r>
+        <w:t>2-19</w:t>
+      </w:r>
+      <w:r>
+        <w:t>2.16</w:t>
+      </w:r>
+      <w:r>
+        <w:t>8.11.4</w:t>
+      </w:r>
+      <w:bookmarkStart w:id="0" w:name="_GoBack"/>
+      <w:bookmarkEnd w:id="0"/>
+      <w:r>
+        <w:t xml:space="preserve">, serwery Internetowe, w strefie DMZ, otrzymają adresy prywatne z puli </w:t>
       </w:r>
       <w:r>
         <w:t>19</w:t>
@@ -246,7 +389,7 @@
         <w:t>.9.3</w:t>
       </w:r>
       <w:r>
-        <w:t xml:space="preserve">. Wybrane usługi tych serwerów zostaną udostępnione publicznie, poprzez przekierowanie ruchu sieciowego na wybranych portach z adresów publicznych przypisanych do routera, na w/w adresy prywatne. Routing będzie możliwy pomiędzy wszystkimi podsieciami w sieci lokalnej, za wyjątkiem adresów serwerów znajdujących się w strefie DMZ. Ponieważ wykorzystane zostały adresy prywatne i dostęp z zewnątrz do urządzeń w sieci nie będzie możliwy, na routerze uruchomiony zostanie także mechanizm translacji adresów i portów – NAT PAT. </w:t>
+        <w:t xml:space="preserve">. Wybrane usługi tych serwerów zostaną udostępnione publicznie, poprzez przekierowanie ruchu sieciowego na wybranych portach z adresów publicznych przypisanych do routera, na w/w adresy prywatne. Routing będzie możliwy pomiędzy wszystkimi podsieciami w sieci lokalnej, za wyjątkiem adresów serwerów znajdujących się w strefie DMZ </w:t>
       </w:r>
     </w:p>
     <w:p>
@@ -256,16 +399,19 @@
     </w:p>
     <w:p>
       <w:r>
-        <w:t>G</w:t>
-      </w:r>
-      <w:r>
-        <w:t>rupa robocza Sprzedawcy</w:t>
+        <w:rPr>
+          <w:b/>
+        </w:rPr>
+        <w:t>Sprzedawcy</w:t>
       </w:r>
       <w:r>
         <w:t xml:space="preserve"> – 219</w:t>
       </w:r>
       <w:r>
-        <w:t xml:space="preserve">*1,2 = </w:t>
+        <w:t>+20%</w:t>
+      </w:r>
+      <w:r>
+        <w:t xml:space="preserve"> = </w:t>
       </w:r>
       <w:r>
         <w:t>262</w:t>
@@ -273,640 +419,632 @@
       <w:r>
         <w:t xml:space="preserve"> urządzenia</w:t>
       </w:r>
-    </w:p>
-    <w:p>
-      <w:pPr>
-        <w:pStyle w:val="ListParagraph"/>
+      <w:r>
+        <w:br/>
+      </w:r>
+      <w:r>
+        <w:t>VLAN 10 192.168.1.0/23</w:t>
+      </w:r>
+      <w:r>
+        <w:t xml:space="preserve"> (</w:t>
+      </w:r>
+      <w:proofErr w:type="spellStart"/>
+      <w:r>
+        <w:t>brama</w:t>
+      </w:r>
+      <w:proofErr w:type="spellEnd"/>
+      <w:r>
+        <w:t xml:space="preserve"> </w:t>
+      </w:r>
+      <w:proofErr w:type="spellStart"/>
+      <w:r>
+        <w:t>domyślna</w:t>
+      </w:r>
+      <w:proofErr w:type="spellEnd"/>
+      <w:r>
+        <w:t xml:space="preserve">: </w:t>
+      </w:r>
+      <w:r>
+        <w:t>19</w:t>
+      </w:r>
+      <w:r>
+        <w:t>2.16</w:t>
+      </w:r>
+      <w:r>
+        <w:t>8.1</w:t>
+      </w:r>
+      <w:r>
+        <w:t>.1</w:t>
+      </w:r>
+      <w:r>
+        <w:t>)</w:t>
+      </w:r>
+    </w:p>
+    <w:p>
+      <w:r>
+        <w:rPr>
+          <w:b/>
+        </w:rPr>
+        <w:t>Konsultanci</w:t>
+      </w:r>
+      <w:r>
+        <w:t xml:space="preserve"> – 171</w:t>
+      </w:r>
+      <w:r>
+        <w:t>+20%</w:t>
+      </w:r>
+      <w:r>
+        <w:t xml:space="preserve">= 205 </w:t>
+      </w:r>
+      <w:r>
+        <w:t>urządzeń</w:t>
+      </w:r>
+      <w:r>
+        <w:br/>
+      </w:r>
+      <w:r>
+        <w:t>VLAN</w:t>
+      </w:r>
+      <w:r>
+        <w:t xml:space="preserve"> 20 19</w:t>
+      </w:r>
+      <w:r>
+        <w:t>2.16</w:t>
+      </w:r>
+      <w:r>
+        <w:t>8</w:t>
+      </w:r>
+      <w:r>
+        <w:t>.3</w:t>
+      </w:r>
+      <w:r>
+        <w:t>.0/23</w:t>
+      </w:r>
+      <w:r>
+        <w:t xml:space="preserve"> (brama domyślna: </w:t>
+      </w:r>
+      <w:r>
+        <w:t>19</w:t>
+      </w:r>
+      <w:r>
+        <w:t>2.16</w:t>
+      </w:r>
+      <w:r>
+        <w:t>8.3.1</w:t>
+      </w:r>
+      <w:r>
+        <w:t>)</w:t>
+      </w:r>
+    </w:p>
+    <w:p>
+      <w:r>
+        <w:rPr>
+          <w:b/>
+        </w:rPr>
+        <w:t>Księgowość</w:t>
+      </w:r>
+      <w:r>
+        <w:t xml:space="preserve"> – 260</w:t>
+      </w:r>
+      <w:r>
+        <w:t>+20%</w:t>
+      </w:r>
+      <w:r>
+        <w:t xml:space="preserve"> = 312</w:t>
+      </w:r>
+      <w:r>
+        <w:t xml:space="preserve"> urządzenia</w:t>
+      </w:r>
+      <w:r>
+        <w:br/>
+      </w:r>
+      <w:r>
+        <w:t>VLAN 30 19</w:t>
+      </w:r>
+      <w:r>
+        <w:t>2.16</w:t>
+      </w:r>
+      <w:r>
+        <w:t>8</w:t>
+      </w:r>
+      <w:r>
+        <w:t>.5</w:t>
+      </w:r>
+      <w:r>
+        <w:t>.0/23</w:t>
+      </w:r>
+      <w:r>
+        <w:t xml:space="preserve"> (brama </w:t>
+      </w:r>
+      <w:proofErr w:type="spellStart"/>
+      <w:r>
+        <w:t>domyślna</w:t>
+      </w:r>
+      <w:proofErr w:type="spellEnd"/>
+      <w:r>
+        <w:t xml:space="preserve">: </w:t>
+      </w:r>
+      <w:r>
+        <w:t>192.168.5.1</w:t>
+      </w:r>
+      <w:r>
+        <w:t>)</w:t>
+      </w:r>
+    </w:p>
+    <w:p>
+      <w:r>
+        <w:rPr>
+          <w:b/>
+        </w:rPr>
+        <w:t>Drukarki</w:t>
+      </w:r>
+      <w:r>
+        <w:t xml:space="preserve"> – 10</w:t>
+      </w:r>
+      <w:r>
+        <w:t xml:space="preserve"> drukarek</w:t>
+      </w:r>
+      <w:r>
+        <w:br/>
+      </w:r>
+      <w:r>
+        <w:t>VLAN 40 19</w:t>
+      </w:r>
+      <w:r>
+        <w:t>2.16</w:t>
+      </w:r>
+      <w:r>
+        <w:t>8</w:t>
+      </w:r>
+      <w:r>
+        <w:t>.7</w:t>
+      </w:r>
+      <w:r>
+        <w:t>.0/24</w:t>
+      </w:r>
+      <w:r>
+        <w:t xml:space="preserve"> (brama domyślna: </w:t>
+      </w:r>
+      <w:r>
+        <w:t>192.168.7.1</w:t>
+      </w:r>
+      <w:r>
+        <w:t>)</w:t>
+      </w:r>
+    </w:p>
+    <w:p>
+      <w:r>
+        <w:rPr>
+          <w:b/>
+        </w:rPr>
+        <w:lastRenderedPageBreak/>
+        <w:t>Urządzenia bezprzewodowe</w:t>
+      </w:r>
+      <w:r>
+        <w:t xml:space="preserve"> (zarów</w:t>
+      </w:r>
+      <w:r>
+        <w:t xml:space="preserve">no końcowe jak i dostępowe) – </w:t>
+      </w:r>
+      <w:commentRangeStart w:id="1"/>
+      <w:r>
+        <w:t>21</w:t>
+      </w:r>
+      <w:r>
+        <w:t xml:space="preserve"> </w:t>
+      </w:r>
+      <w:commentRangeEnd w:id="1"/>
+      <w:r>
+        <w:rPr>
+          <w:rStyle w:val="Odwoaniedokomentarza"/>
+        </w:rPr>
+        <w:commentReference w:id="1"/>
+      </w:r>
+      <w:r>
+        <w:t>urządzeń</w:t>
+      </w:r>
+      <w:r>
+        <w:br/>
+      </w:r>
+      <w:r>
+        <w:t>VLAN 50 19</w:t>
+      </w:r>
+      <w:r>
+        <w:t>2.16</w:t>
+      </w:r>
+      <w:r>
+        <w:t>8</w:t>
+      </w:r>
+      <w:r>
+        <w:t>.8</w:t>
+      </w:r>
+      <w:r>
+        <w:t xml:space="preserve">.0/24 (brama </w:t>
+      </w:r>
+      <w:proofErr w:type="spellStart"/>
+      <w:r>
+        <w:t>domyślna</w:t>
+      </w:r>
+      <w:proofErr w:type="spellEnd"/>
+      <w:r>
+        <w:t xml:space="preserve">: </w:t>
+      </w:r>
+      <w:r>
+        <w:t>192.168</w:t>
+      </w:r>
+      <w:r>
+        <w:t>.8</w:t>
+      </w:r>
+      <w:r>
+        <w:t>.1</w:t>
+      </w:r>
+      <w:r>
+        <w:t>)</w:t>
+      </w:r>
+    </w:p>
+    <w:p>
+      <w:r>
+        <w:rPr>
+          <w:b/>
+        </w:rPr>
+        <w:t>Serwery Internetowe</w:t>
+      </w:r>
+      <w:r>
+        <w:t xml:space="preserve"> w strefie zdemilitaryzowanej – 2 urządzenia</w:t>
+      </w:r>
+      <w:r>
+        <w:br/>
+      </w:r>
+      <w:r>
+        <w:t>VLAN 60 192.168.9</w:t>
+      </w:r>
+      <w:r>
+        <w:t xml:space="preserve">.0/24 (brama domyślna: </w:t>
+      </w:r>
+      <w:r>
+        <w:t>19</w:t>
+      </w:r>
+      <w:r>
+        <w:t>2.16</w:t>
+      </w:r>
+      <w:r>
+        <w:t>8.9.1</w:t>
+      </w:r>
+      <w:r>
+        <w:t>)</w:t>
+      </w:r>
+    </w:p>
+    <w:p>
+      <w:r>
+        <w:rPr>
+          <w:b/>
+        </w:rPr>
+        <w:t>Serwery lokalne</w:t>
+      </w:r>
+      <w:r>
+        <w:t xml:space="preserve"> – 2</w:t>
+      </w:r>
+      <w:r>
+        <w:t xml:space="preserve"> urządzenia</w:t>
+      </w:r>
+      <w:r>
+        <w:br/>
+      </w:r>
+      <w:r>
+        <w:t>VLAN 70 19</w:t>
+      </w:r>
+      <w:r>
+        <w:t>2.16</w:t>
+      </w:r>
+      <w:r>
+        <w:t>8.10</w:t>
+      </w:r>
+      <w:r>
+        <w:t xml:space="preserve">.0/24 (brama </w:t>
+      </w:r>
+      <w:proofErr w:type="spellStart"/>
+      <w:r>
+        <w:t>domyślna</w:t>
+      </w:r>
+      <w:proofErr w:type="spellEnd"/>
+      <w:r>
+        <w:t xml:space="preserve">: </w:t>
+      </w:r>
+      <w:r>
+        <w:t>19</w:t>
+      </w:r>
+      <w:r>
+        <w:t>2.16</w:t>
+      </w:r>
+      <w:r>
+        <w:t>8.10</w:t>
+      </w:r>
+      <w:r>
+        <w:t>.</w:t>
+      </w:r>
+      <w:r>
+        <w:t>1</w:t>
+      </w:r>
+      <w:r>
+        <w:t>)</w:t>
+      </w:r>
+    </w:p>
+    <w:p>
+      <w:r>
+        <w:rPr>
+          <w:b/>
+        </w:rPr>
+        <w:t xml:space="preserve">Przełączniki dostępowe </w:t>
+      </w:r>
+      <w:r>
+        <w:t>(dostęp do ich konfiguracji) – 3 grupy urządzeń</w:t>
+      </w:r>
+      <w:r>
+        <w:br/>
+      </w:r>
+      <w:r>
+        <w:t>VLAN 80</w:t>
+      </w:r>
+      <w:r>
+        <w:t xml:space="preserve"> 19</w:t>
+      </w:r>
+      <w:r>
+        <w:t>2.16</w:t>
+      </w:r>
+      <w:r>
+        <w:t>8.11</w:t>
+      </w:r>
+      <w:r>
+        <w:t xml:space="preserve">.0/24 (brama domyślna: </w:t>
+      </w:r>
+      <w:r>
+        <w:t>19</w:t>
+      </w:r>
+      <w:r>
+        <w:t>2.16</w:t>
+      </w:r>
+      <w:r>
+        <w:t>8.11</w:t>
+      </w:r>
+      <w:r>
+        <w:t>.</w:t>
+      </w:r>
+      <w:r>
+        <w:t>1</w:t>
+      </w:r>
+      <w:r>
+        <w:t>)</w:t>
+      </w:r>
+    </w:p>
+    <w:p>
+      <w:r>
+        <w:rPr>
+          <w:b/>
+        </w:rPr>
+        <w:t>Połączenie</w:t>
+      </w:r>
+      <w:r>
+        <w:t xml:space="preserve"> między przełącznikiem szkieletowym nr 1, a routerem</w:t>
+      </w:r>
+      <w:r>
+        <w:br/>
+      </w:r>
+      <w:r>
+        <w:t>19</w:t>
+      </w:r>
+      <w:r>
+        <w:t>2.16</w:t>
+      </w:r>
+      <w:r>
+        <w:t>8.12.0/30 (router: 19</w:t>
+      </w:r>
+      <w:r>
+        <w:t>2.16</w:t>
+      </w:r>
+      <w:r>
+        <w:t>8.12.1, przełącznik: 19</w:t>
+      </w:r>
+      <w:r>
+        <w:t>2.16</w:t>
+      </w:r>
+      <w:r>
+        <w:t>8.12</w:t>
+      </w:r>
+      <w:r>
+        <w:t>.2)</w:t>
+      </w:r>
+    </w:p>
+    <w:p>
+      <w:r>
+        <w:rPr>
+          <w:b/>
+        </w:rPr>
+        <w:t>Połączenie</w:t>
+      </w:r>
+      <w:r>
+        <w:t xml:space="preserve"> między przełącznikiem szkieletowym nr 2, a routerem</w:t>
+      </w:r>
+      <w:r>
+        <w:br/>
+      </w:r>
+      <w:r>
+        <w:t>192.168.12</w:t>
+      </w:r>
+      <w:r>
+        <w:t>.4/30 (router: 1</w:t>
+      </w:r>
+      <w:r>
+        <w:t>92.168.12.5, przełącznik: 192.168.12</w:t>
+      </w:r>
+      <w:r>
+        <w:t>.6</w:t>
+      </w:r>
+      <w:r>
+        <w:t>)</w:t>
+      </w:r>
+    </w:p>
+    <w:p>
+      <w:r>
+        <w:rPr>
+          <w:b/>
+        </w:rPr>
+        <w:t>Połączenie</w:t>
+      </w:r>
+      <w:r>
+        <w:t xml:space="preserve"> między przełącznikami szkieletowymi: nr 1 i 2</w:t>
+      </w:r>
+      <w:r>
+        <w:br/>
+      </w:r>
+      <w:r>
+        <w:t>19</w:t>
+      </w:r>
+      <w:r>
+        <w:t>2.16</w:t>
+      </w:r>
+      <w:r>
+        <w:t>8</w:t>
+      </w:r>
+      <w:r>
+        <w:t>.</w:t>
+      </w:r>
+      <w:r>
+        <w:t>12</w:t>
+      </w:r>
+      <w:r>
+        <w:t>.8/30 (przełącznik1</w:t>
+      </w:r>
+      <w:r>
+        <w:t>: 19</w:t>
+      </w:r>
+      <w:r>
+        <w:t>2.16</w:t>
+      </w:r>
+      <w:r>
+        <w:t>8.12</w:t>
+      </w:r>
+      <w:r>
+        <w:t xml:space="preserve">.9, przełącznik: </w:t>
+      </w:r>
+      <w:r>
+        <w:t>19</w:t>
+      </w:r>
+      <w:r>
+        <w:t>2.16</w:t>
+      </w:r>
+      <w:r>
+        <w:t>8.12</w:t>
+      </w:r>
+      <w:r>
+        <w:t>.1</w:t>
+      </w:r>
+      <w:r>
+        <w:t>0)</w:t>
+      </w:r>
+      <w:r>
+        <w:cr/>
+      </w:r>
+    </w:p>
+    <w:p>
+      <w:pPr>
+        <w:pStyle w:val="Nagwek2"/>
+      </w:pPr>
+      <w:r>
+        <w:rPr>
+          <w:rStyle w:val="Nagwek1Znak"/>
+        </w:rPr>
+        <w:t>Urządzenia:</w:t>
+      </w:r>
+      <w:r>
+        <w:br/>
+        <w:t>Przełączniki:</w:t>
+      </w:r>
+    </w:p>
+    <w:p>
+      <w:pPr>
+        <w:pStyle w:val="Akapitzlist"/>
         <w:numPr>
           <w:ilvl w:val="0"/>
           <w:numId w:val="3"/>
         </w:numPr>
-      </w:pPr>
-      <w:r>
-        <w:t>VLAN 10 192.168.1.0/23</w:t>
-      </w:r>
-      <w:r>
-        <w:t xml:space="preserve"> (</w:t>
+        <w:rPr>
+          <w:lang w:val="pl-PL"/>
+        </w:rPr>
+      </w:pPr>
+      <w:commentRangeStart w:id="2"/>
+      <w:commentRangeStart w:id="3"/>
+      <w:r>
+        <w:rPr>
+          <w:lang w:val="pl-PL"/>
+        </w:rPr>
+        <w:t xml:space="preserve">Cisco </w:t>
       </w:r>
       <w:proofErr w:type="spellStart"/>
       <w:r>
-        <w:t>brama</w:t>
+        <w:rPr>
+          <w:lang w:val="pl-PL"/>
+        </w:rPr>
+        <w:t>Catalyst</w:t>
       </w:r>
       <w:proofErr w:type="spellEnd"/>
       <w:r>
-        <w:t xml:space="preserve"> domyślna: </w:t>
-      </w:r>
-      <w:r>
-        <w:t>19</w:t>
-      </w:r>
-      <w:r>
-        <w:t>2.16</w:t>
-      </w:r>
-      <w:r>
-        <w:t>8.1</w:t>
-      </w:r>
-      <w:r>
-        <w:t>.1</w:t>
-      </w:r>
-      <w:r>
-        <w:t>)</w:t>
-      </w:r>
-    </w:p>
-    <w:p>
-      <w:r>
-        <w:t>Grupa robocza Konsultanci</w:t>
-      </w:r>
-      <w:r>
-        <w:t xml:space="preserve"> – 171*1,2 = 205 </w:t>
-      </w:r>
-      <w:r>
-        <w:t>urządzeń</w:t>
-      </w:r>
-    </w:p>
-    <w:p>
-      <w:pPr>
-        <w:pStyle w:val="ListParagraph"/>
+        <w:rPr>
+          <w:lang w:val="pl-PL"/>
+        </w:rPr>
+        <w:t xml:space="preserve"> WS-C3650-24TS Gigabit Ethernet (x2)</w:t>
+      </w:r>
+      <w:commentRangeEnd w:id="2"/>
+      <w:r>
+        <w:rPr>
+          <w:rStyle w:val="Odwoaniedokomentarza"/>
+          <w:lang w:val="pl-PL"/>
+        </w:rPr>
+        <w:commentReference w:id="2"/>
+      </w:r>
+      <w:commentRangeEnd w:id="3"/>
+      <w:r>
+        <w:rPr>
+          <w:rStyle w:val="Odwoaniedokomentarza"/>
+          <w:lang w:val="pl-PL"/>
+        </w:rPr>
+        <w:commentReference w:id="3"/>
+      </w:r>
+    </w:p>
+    <w:p>
+      <w:pPr>
+        <w:pStyle w:val="Akapitzlist"/>
         <w:numPr>
           <w:ilvl w:val="0"/>
           <w:numId w:val="3"/>
         </w:numPr>
       </w:pPr>
       <w:r>
-        <w:t>VLAN</w:t>
-      </w:r>
-      <w:r>
-        <w:t xml:space="preserve"> 20 19</w:t>
-      </w:r>
-      <w:r>
-        <w:t>2.16</w:t>
-      </w:r>
-      <w:r>
-        <w:t>8</w:t>
-      </w:r>
-      <w:r>
-        <w:t>.3</w:t>
-      </w:r>
-      <w:r>
-        <w:t>.0/23</w:t>
-      </w:r>
-      <w:r>
-        <w:t xml:space="preserve"> (</w:t>
+        <w:rPr>
+          <w:lang w:val="pl-PL"/>
+        </w:rPr>
+        <w:t xml:space="preserve">Cisco </w:t>
       </w:r>
       <w:proofErr w:type="spellStart"/>
       <w:r>
-        <w:t>brama</w:t>
+        <w:rPr>
+          <w:lang w:val="pl-PL"/>
+        </w:rPr>
+        <w:t>Catalyst</w:t>
       </w:r>
       <w:proofErr w:type="spellEnd"/>
       <w:r>
-        <w:t xml:space="preserve"> domyślna: </w:t>
-      </w:r>
-      <w:r>
-        <w:t>19</w:t>
-      </w:r>
-      <w:r>
-        <w:t>2.16</w:t>
-      </w:r>
-      <w:r>
-        <w:t>8.3.1</w:t>
-      </w:r>
-      <w:r>
-        <w:t>)</w:t>
-      </w:r>
-    </w:p>
-    <w:p>
-      <w:r>
-        <w:t xml:space="preserve">Grupa robocza </w:t>
-      </w:r>
-      <w:r>
-        <w:t>Księgowość</w:t>
-      </w:r>
-      <w:r>
-        <w:t xml:space="preserve"> – 260*1,2 = 312</w:t>
-      </w:r>
-      <w:r>
-        <w:t xml:space="preserve"> urządzenia</w:t>
-      </w:r>
-    </w:p>
-    <w:p>
-      <w:pPr>
-        <w:pStyle w:val="ListParagraph"/>
-        <w:numPr>
-          <w:ilvl w:val="0"/>
-          <w:numId w:val="3"/>
-        </w:numPr>
-      </w:pPr>
-      <w:r>
-        <w:t>VLAN 30 19</w:t>
-      </w:r>
-      <w:r>
-        <w:t>2.16</w:t>
-      </w:r>
-      <w:r>
-        <w:t>8</w:t>
-      </w:r>
-      <w:r>
-        <w:t>.5</w:t>
-      </w:r>
-      <w:r>
-        <w:t>.0/23</w:t>
-      </w:r>
-      <w:r>
-        <w:t xml:space="preserve"> (</w:t>
-      </w:r>
-      <w:proofErr w:type="spellStart"/>
-      <w:r>
-        <w:t>brama</w:t>
-      </w:r>
-      <w:proofErr w:type="spellEnd"/>
-      <w:r>
-        <w:t xml:space="preserve"> domyślna: </w:t>
-      </w:r>
-      <w:r>
-        <w:t>192.168.5.1</w:t>
-      </w:r>
-      <w:r>
-        <w:t>)</w:t>
-      </w:r>
-      <w:bookmarkStart w:id="0" w:name="_GoBack"/>
-      <w:bookmarkEnd w:id="0"/>
-    </w:p>
-    <w:p>
-      <w:r>
-        <w:t>Drukarki – 10</w:t>
-      </w:r>
-      <w:r>
-        <w:t xml:space="preserve"> drukarek</w:t>
-      </w:r>
-    </w:p>
-    <w:p>
-      <w:pPr>
-        <w:pStyle w:val="ListParagraph"/>
-        <w:numPr>
-          <w:ilvl w:val="0"/>
-          <w:numId w:val="3"/>
-        </w:numPr>
-      </w:pPr>
-      <w:r>
-        <w:t>VLAN 40 19</w:t>
-      </w:r>
-      <w:r>
-        <w:t>2.16</w:t>
-      </w:r>
-      <w:r>
-        <w:t>8</w:t>
-      </w:r>
-      <w:r>
-        <w:t>.7</w:t>
-      </w:r>
-      <w:r>
-        <w:t>.0/24</w:t>
-      </w:r>
-      <w:r>
-        <w:t xml:space="preserve"> (</w:t>
-      </w:r>
-      <w:proofErr w:type="spellStart"/>
-      <w:r>
-        <w:t>brama</w:t>
-      </w:r>
-      <w:proofErr w:type="spellEnd"/>
-      <w:r>
-        <w:t xml:space="preserve"> domyślna: </w:t>
-      </w:r>
-      <w:r>
-        <w:t>192.168.7.1</w:t>
-      </w:r>
-      <w:r>
-        <w:t>)</w:t>
-      </w:r>
-    </w:p>
-    <w:p>
-      <w:r>
-        <w:t>Urządzenia bezprzewodowe (zarów</w:t>
-      </w:r>
-      <w:r>
-        <w:t xml:space="preserve">no końcowe jak i dostępowe) – </w:t>
-      </w:r>
-      <w:commentRangeStart w:id="1"/>
-      <w:r>
-        <w:t>17</w:t>
-      </w:r>
-      <w:commentRangeEnd w:id="1"/>
-      <w:r>
-        <w:commentReference w:id="1"/>
-      </w:r>
-      <w:r>
-        <w:t xml:space="preserve"> urządzeń</w:t>
-      </w:r>
-    </w:p>
-    <w:p>
-      <w:pPr>
-        <w:pStyle w:val="ListParagraph"/>
-        <w:numPr>
-          <w:ilvl w:val="0"/>
-          <w:numId w:val="3"/>
-        </w:numPr>
-      </w:pPr>
-      <w:r>
-        <w:t>VLAN 50 19</w:t>
-      </w:r>
-      <w:r>
-        <w:t>2.16</w:t>
-      </w:r>
-      <w:r>
-        <w:t>8</w:t>
-      </w:r>
-      <w:r>
-        <w:t>.8</w:t>
-      </w:r>
-      <w:r>
-        <w:t>.0/24 (</w:t>
-      </w:r>
-      <w:proofErr w:type="spellStart"/>
-      <w:r>
-        <w:t>brama</w:t>
-      </w:r>
-      <w:proofErr w:type="spellEnd"/>
-      <w:r>
-        <w:t xml:space="preserve"> domyślna: </w:t>
-      </w:r>
-      <w:r>
-        <w:t>192.168</w:t>
-      </w:r>
-      <w:r>
-        <w:t>.8</w:t>
-      </w:r>
-      <w:r>
-        <w:t>.1</w:t>
-      </w:r>
-      <w:r>
-        <w:t>)</w:t>
-      </w:r>
-    </w:p>
-    <w:p>
-      <w:r>
-        <w:t>Serwery Internetowe w strefie zdemilitaryzowanej – 2 urządzenia</w:t>
-      </w:r>
-    </w:p>
-    <w:p>
-      <w:pPr>
-        <w:pStyle w:val="ListParagraph"/>
-        <w:numPr>
-          <w:ilvl w:val="0"/>
-          <w:numId w:val="3"/>
-        </w:numPr>
-      </w:pPr>
-      <w:r>
-        <w:t>VLAN 60 192.168.9</w:t>
-      </w:r>
-      <w:r>
-        <w:t>.0/24 (</w:t>
-      </w:r>
-      <w:proofErr w:type="spellStart"/>
-      <w:r>
-        <w:t>brama</w:t>
-      </w:r>
-      <w:proofErr w:type="spellEnd"/>
-      <w:r>
-        <w:t xml:space="preserve"> domyślna: </w:t>
-      </w:r>
-      <w:r>
-        <w:t>19</w:t>
-      </w:r>
-      <w:r>
-        <w:t>2.16</w:t>
-      </w:r>
-      <w:r>
-        <w:t>8.9.1</w:t>
-      </w:r>
-      <w:r>
-        <w:t>)</w:t>
-      </w:r>
-    </w:p>
-    <w:p>
-      <w:r>
-        <w:t>Serwery lokalne – 2</w:t>
-      </w:r>
-      <w:r>
-        <w:t xml:space="preserve"> urządzenia</w:t>
-      </w:r>
-    </w:p>
-    <w:p>
-      <w:pPr>
-        <w:pStyle w:val="ListParagraph"/>
-        <w:numPr>
-          <w:ilvl w:val="0"/>
-          <w:numId w:val="3"/>
-        </w:numPr>
-      </w:pPr>
-      <w:r>
-        <w:t>VLAN 70 19</w:t>
-      </w:r>
-      <w:r>
-        <w:t>2.16</w:t>
-      </w:r>
-      <w:r>
-        <w:t>8.10</w:t>
-      </w:r>
-      <w:r>
-        <w:t>.0/24 (</w:t>
-      </w:r>
-      <w:proofErr w:type="spellStart"/>
-      <w:r>
-        <w:t>brama</w:t>
-      </w:r>
-      <w:proofErr w:type="spellEnd"/>
-      <w:r>
-        <w:t xml:space="preserve"> domyślna: </w:t>
-      </w:r>
-      <w:r>
-        <w:t>19</w:t>
-      </w:r>
-      <w:r>
-        <w:t>2.16</w:t>
-      </w:r>
-      <w:r>
-        <w:t>8.10</w:t>
-      </w:r>
-      <w:r>
-        <w:t>.</w:t>
-      </w:r>
-      <w:r>
-        <w:t>1</w:t>
-      </w:r>
-      <w:r>
-        <w:t>)</w:t>
-      </w:r>
-    </w:p>
-    <w:p>
-      <w:r>
-        <w:t>Przełączniki dostępowe (dostęp do ich konfiguracji) – 3 grupy urządzeń</w:t>
-      </w:r>
-    </w:p>
-    <w:p>
-      <w:pPr>
-        <w:pStyle w:val="ListParagraph"/>
-        <w:numPr>
-          <w:ilvl w:val="0"/>
-          <w:numId w:val="3"/>
-        </w:numPr>
-      </w:pPr>
-      <w:r>
-        <w:t>VLAN 80</w:t>
-      </w:r>
-      <w:r>
-        <w:t xml:space="preserve"> 19</w:t>
-      </w:r>
-      <w:r>
-        <w:t>2.16</w:t>
-      </w:r>
-      <w:r>
-        <w:t>8.11</w:t>
-      </w:r>
-      <w:r>
-        <w:t>.0/24 (</w:t>
-      </w:r>
-      <w:proofErr w:type="spellStart"/>
-      <w:r>
-        <w:t>brama</w:t>
-      </w:r>
-      <w:proofErr w:type="spellEnd"/>
-      <w:r>
-        <w:t xml:space="preserve"> domyślna: </w:t>
-      </w:r>
-      <w:r>
-        <w:t>19</w:t>
-      </w:r>
-      <w:r>
-        <w:t>2.16</w:t>
-      </w:r>
-      <w:r>
-        <w:t>8.11</w:t>
-      </w:r>
-      <w:r>
-        <w:t>.</w:t>
-      </w:r>
-      <w:r>
-        <w:t>1</w:t>
-      </w:r>
-      <w:r>
-        <w:t>)</w:t>
-      </w:r>
-    </w:p>
-    <w:p>
-      <w:r>
-        <w:t>Połączenie między przełącznikiem szkieletowym nr 1, a routerem</w:t>
-      </w:r>
-    </w:p>
-    <w:p>
-      <w:pPr>
-        <w:pStyle w:val="ListParagraph"/>
-        <w:numPr>
-          <w:ilvl w:val="0"/>
-          <w:numId w:val="3"/>
-        </w:numPr>
-      </w:pPr>
-      <w:r>
-        <w:lastRenderedPageBreak/>
-        <w:t>19</w:t>
-      </w:r>
-      <w:r>
-        <w:t>2.16</w:t>
-      </w:r>
-      <w:r>
-        <w:t>8.12.0/30 (router: 19</w:t>
-      </w:r>
-      <w:r>
-        <w:t>2.16</w:t>
-      </w:r>
-      <w:r>
-        <w:t xml:space="preserve">8.12.1, </w:t>
-      </w:r>
-      <w:proofErr w:type="spellStart"/>
-      <w:r>
-        <w:t>przełącznik</w:t>
-      </w:r>
-      <w:proofErr w:type="spellEnd"/>
-      <w:r>
-        <w:t>: 19</w:t>
-      </w:r>
-      <w:r>
-        <w:t>2.16</w:t>
-      </w:r>
-      <w:r>
-        <w:t>8.12</w:t>
-      </w:r>
-      <w:r>
-        <w:t>.2)</w:t>
-      </w:r>
-    </w:p>
-    <w:p>
-      <w:r>
-        <w:t>Połączenie między przełącznikiem szkieletowym nr 2, a routerem</w:t>
-      </w:r>
-    </w:p>
-    <w:p>
-      <w:pPr>
-        <w:pStyle w:val="ListParagraph"/>
-        <w:numPr>
-          <w:ilvl w:val="0"/>
-          <w:numId w:val="3"/>
-        </w:numPr>
-      </w:pPr>
-      <w:r>
-        <w:t>192.168.12</w:t>
-      </w:r>
-      <w:r>
-        <w:t>.4/30 (router: 1</w:t>
-      </w:r>
-      <w:r>
-        <w:t xml:space="preserve">92.168.12.5, </w:t>
-      </w:r>
-      <w:proofErr w:type="spellStart"/>
-      <w:r>
-        <w:t>przełącznik</w:t>
-      </w:r>
-      <w:proofErr w:type="spellEnd"/>
-      <w:r>
-        <w:t>: 192.168.12</w:t>
-      </w:r>
-      <w:r>
-        <w:t>.6)</w:t>
-      </w:r>
-    </w:p>
-    <w:p>
-      <w:r>
-        <w:t>Połączenie między przełącznikami szkieletowymi: nr 1 i 2</w:t>
-      </w:r>
-    </w:p>
-    <w:p>
-      <w:pPr>
-        <w:pStyle w:val="ListParagraph"/>
-        <w:numPr>
-          <w:ilvl w:val="0"/>
-          <w:numId w:val="3"/>
-        </w:numPr>
-      </w:pPr>
-      <w:r>
-        <w:t>19</w:t>
-      </w:r>
-      <w:r>
-        <w:t>2.16</w:t>
-      </w:r>
-      <w:r>
-        <w:t>8</w:t>
-      </w:r>
-      <w:r>
-        <w:t>.</w:t>
-      </w:r>
-      <w:r>
-        <w:t>12</w:t>
-      </w:r>
-      <w:r>
-        <w:t>.8/30 (przełącznik1</w:t>
-      </w:r>
-      <w:r>
-        <w:t>: 19</w:t>
-      </w:r>
-      <w:r>
-        <w:t>2.16</w:t>
-      </w:r>
-      <w:r>
-        <w:t>8.12</w:t>
-      </w:r>
-      <w:r>
-        <w:t xml:space="preserve">.9, </w:t>
-      </w:r>
-      <w:proofErr w:type="spellStart"/>
-      <w:r>
-        <w:t>przełącznik</w:t>
-      </w:r>
-      <w:proofErr w:type="spellEnd"/>
-      <w:r>
-        <w:t xml:space="preserve">: </w:t>
-      </w:r>
-      <w:r>
-        <w:t>19</w:t>
-      </w:r>
-      <w:r>
-        <w:t>2.16</w:t>
-      </w:r>
-      <w:r>
-        <w:t>8.12</w:t>
-      </w:r>
-      <w:r>
-        <w:t>.10)</w:t>
-      </w:r>
-      <w:r>
-        <w:cr/>
-      </w:r>
-    </w:p>
-    <w:p>
-      <w:pPr>
-        <w:pStyle w:val="Heading2"/>
-      </w:pPr>
-      <w:r>
-        <w:rPr>
-          <w:rStyle w:val="Heading1Char"/>
-        </w:rPr>
-        <w:t>Urządzenia:</w:t>
-      </w:r>
-      <w:r>
-        <w:br/>
-        <w:t>Przełączniki:</w:t>
-      </w:r>
-    </w:p>
-    <w:p>
-      <w:pPr>
-        <w:pStyle w:val="ListParagraph"/>
-        <w:numPr>
-          <w:ilvl w:val="0"/>
-          <w:numId w:val="3"/>
-        </w:numPr>
-      </w:pPr>
-      <w:commentRangeStart w:id="2"/>
-      <w:r>
-        <w:t xml:space="preserve">Cisco </w:t>
-      </w:r>
-      <w:proofErr w:type="spellStart"/>
-      <w:r>
-        <w:t>Catalyst</w:t>
-      </w:r>
-      <w:proofErr w:type="spellEnd"/>
-      <w:r>
-        <w:t xml:space="preserve"> WS-C3650-24TS Gigabit Ethernet (x2)</w:t>
-      </w:r>
-      <w:commentRangeEnd w:id="2"/>
-      <w:r>
-        <w:rPr>
-          <w:rStyle w:val="CommentReference"/>
+        <w:rPr>
           <w:lang w:val="pl-PL"/>
         </w:rPr>
-        <w:commentReference w:id="2"/>
-      </w:r>
-    </w:p>
-    <w:p>
-      <w:pPr>
-        <w:pStyle w:val="ListParagraph"/>
-        <w:numPr>
-          <w:ilvl w:val="0"/>
-          <w:numId w:val="3"/>
-        </w:numPr>
-      </w:pPr>
-      <w:r>
-        <w:t xml:space="preserve">Cisco </w:t>
-      </w:r>
-      <w:proofErr w:type="spellStart"/>
-      <w:r>
-        <w:t>Catalyst</w:t>
-      </w:r>
-      <w:proofErr w:type="spellEnd"/>
-      <w:r>
-        <w:t xml:space="preserve"> WS-C3650-48TS Gigabit Ethernet (x13)</w:t>
-      </w:r>
-    </w:p>
-    <w:p>
-      <w:pPr>
-        <w:pStyle w:val="Heading2"/>
+        <w:t xml:space="preserve"> WS-C3650-48TS Gigabit Ethernet (x</w:t>
+      </w:r>
+      <w:r>
+        <w:t>13)</w:t>
+      </w:r>
+    </w:p>
+    <w:p>
+      <w:pPr>
+        <w:pStyle w:val="Nagwek2"/>
       </w:pPr>
       <w:r>
         <w:t>Router:</w:t>
@@ -914,7 +1052,7 @@
     </w:p>
     <w:p>
       <w:pPr>
-        <w:pStyle w:val="ListParagraph"/>
+        <w:pStyle w:val="Akapitzlist"/>
         <w:numPr>
           <w:ilvl w:val="0"/>
           <w:numId w:val="4"/>
@@ -926,7 +1064,7 @@
     </w:p>
     <w:p>
       <w:pPr>
-        <w:pStyle w:val="Heading3"/>
+        <w:pStyle w:val="Nagwek3"/>
       </w:pPr>
       <w:r>
         <w:t>AP:</w:t>
@@ -934,13 +1072,14 @@
     </w:p>
     <w:p>
       <w:pPr>
-        <w:pStyle w:val="ListParagraph"/>
+        <w:pStyle w:val="Akapitzlist"/>
         <w:numPr>
           <w:ilvl w:val="0"/>
           <w:numId w:val="4"/>
         </w:numPr>
       </w:pPr>
-      <w:commentRangeStart w:id="3"/>
+      <w:commentRangeStart w:id="4"/>
+      <w:commentRangeStart w:id="5"/>
       <w:r>
         <w:t>Cisco Small Business 500 Series Wireless Access Point (x</w:t>
       </w:r>
@@ -950,77 +1089,21 @@
       <w:r>
         <w:t>)</w:t>
       </w:r>
-      <w:commentRangeEnd w:id="3"/>
-      <w:r>
-        <w:rPr>
-          <w:rStyle w:val="CommentReference"/>
+      <w:commentRangeEnd w:id="4"/>
+      <w:r>
+        <w:rPr>
+          <w:rStyle w:val="Odwoaniedokomentarza"/>
           <w:lang w:val="pl-PL"/>
         </w:rPr>
-        <w:commentReference w:id="3"/>
-      </w:r>
-    </w:p>
-    <w:p>
-      <w:pPr>
-        <w:rPr>
-          <w:lang w:val="en-US"/>
-        </w:rPr>
-      </w:pPr>
-    </w:p>
-    <w:p>
-      <w:r>
-        <w:t xml:space="preserve">Przełączniki te można spinać w magistralę, tworząc jeden wielki przełącznik logiczny. Mamy dwa łącza internetowe w routerze (zapasowe chyba na 40% przepustowości). </w:t>
-      </w:r>
-    </w:p>
-    <w:p>
-      <w:r>
-        <w:t xml:space="preserve">W węźle MDF spięte 3 przełączniki Cisco </w:t>
-      </w:r>
-      <w:proofErr w:type="spellStart"/>
-      <w:r>
-        <w:t>Catalyst</w:t>
-      </w:r>
-      <w:proofErr w:type="spellEnd"/>
-      <w:r>
-        <w:t xml:space="preserve"> WS-C3650-48TS Gigabit Ethernet, </w:t>
-      </w:r>
-      <w:r>
-        <w:br/>
-      </w:r>
-      <w:r>
-        <w:t xml:space="preserve">w węźle IDF1 </w:t>
-      </w:r>
-      <w:proofErr w:type="spellStart"/>
-      <w:r>
-        <w:t>spiętch</w:t>
-      </w:r>
-      <w:proofErr w:type="spellEnd"/>
-      <w:r>
-        <w:t xml:space="preserve"> 7 przełączników Cisco </w:t>
-      </w:r>
-      <w:proofErr w:type="spellStart"/>
-      <w:r>
-        <w:t>Catalyst</w:t>
-      </w:r>
-      <w:proofErr w:type="spellEnd"/>
-      <w:r>
-        <w:t xml:space="preserve"> WS-C3650-48TS Gigabit Ethernet</w:t>
-      </w:r>
-      <w:r>
-        <w:br/>
-        <w:t xml:space="preserve">w węźle IDF2 spięte 3 przełączniki Cisco </w:t>
-      </w:r>
-      <w:proofErr w:type="spellStart"/>
-      <w:r>
-        <w:t>Catalyst</w:t>
-      </w:r>
-      <w:proofErr w:type="spellEnd"/>
-      <w:r>
-        <w:t xml:space="preserve"> WS-C3650-48TS Gigabit Ethernet</w:t>
-      </w:r>
-    </w:p>
-    <w:p>
-      <w:r>
-        <w:t>Access Pointy podłączone zostaną do IDF1, ponieważ mają obsługiwać 1 i 2 piętro budynku nr 1.</w:t>
+        <w:commentReference w:id="4"/>
+      </w:r>
+      <w:commentRangeEnd w:id="5"/>
+      <w:r>
+        <w:rPr>
+          <w:rStyle w:val="Odwoaniedokomentarza"/>
+          <w:lang w:val="pl-PL"/>
+        </w:rPr>
+        <w:commentReference w:id="5"/>
       </w:r>
     </w:p>
     <w:sectPr>
@@ -1034,63 +1117,31 @@
 </file>
 
 <file path=word/comments.xml><?xml version="1.0" encoding="utf-8"?>
-<w:comments xmlns:wpc="http://schemas.microsoft.com/office/word/2010/wordprocessingCanvas" xmlns:cx="http://schemas.microsoft.com/office/drawing/2014/chartex" xmlns:cx1="http://schemas.microsoft.com/office/drawing/2015/9/8/chartex" xmlns:cx2="http://schemas.microsoft.com/office/drawing/2015/10/21/chartex" xmlns:cx3="http://schemas.microsoft.com/office/drawing/2016/5/9/chartex" xmlns:cx4="http://schemas.microsoft.com/office/drawing/2016/5/10/chartex" xmlns:cx5="http://schemas.microsoft.com/office/drawing/2016/5/11/chartex" xmlns:cx6="http://schemas.microsoft.com/office/drawing/2016/5/12/chartex" xmlns:cx7="http://schemas.microsoft.com/office/drawing/2016/5/13/chartex" xmlns:cx8="http://schemas.microsoft.com/office/drawing/2016/5/14/chartex" xmlns:mc="http://schemas.openxmlformats.org/markup-compatibility/2006" xmlns:aink="http://schemas.microsoft.com/office/drawing/2016/ink" xmlns:am3d="http://schemas.microsoft.com/office/drawing/2017/model3d" xmlns:o="urn:schemas-microsoft-com:office:office" xmlns:r="http://schemas.openxmlformats.org/officeDocument/2006/relationships" xmlns:m="http://schemas.openxmlformats.org/officeDocument/2006/math" xmlns:v="urn:schemas-microsoft-com:vml" xmlns:wp14="http://schemas.microsoft.com/office/word/2010/wordprocessingDrawing" xmlns:wp="http://schemas.openxmlformats.org/drawingml/2006/wordprocessingDrawing" xmlns:w10="urn:schemas-microsoft-com:office:word" xmlns:w="http://schemas.openxmlformats.org/wordprocessingml/2006/main" xmlns:w14="http://schemas.microsoft.com/office/word/2010/wordml" xmlns:w15="http://schemas.microsoft.com/office/word/2012/wordml" xmlns:w16cid="http://schemas.microsoft.com/office/word/2016/wordml/cid" xmlns:w16se="http://schemas.microsoft.com/office/word/2015/wordml/symex" xmlns:wpg="http://schemas.microsoft.com/office/word/2010/wordprocessingGroup" xmlns:wpi="http://schemas.microsoft.com/office/word/2010/wordprocessingInk" xmlns:wne="http://schemas.microsoft.com/office/word/2006/wordml" xmlns:wps="http://schemas.microsoft.com/office/word/2010/wordprocessingShape" mc:Ignorable="w14 w15 w16se w16cid wp14">
-  <w:comment w:id="1" w:author="Bartosz Rodziewicz" w:date="2017-12-04T00:25:00Z" w:initials="BR">
-    <w:p>
-      <w:pPr>
-        <w:pStyle w:val="CommentText"/>
-      </w:pPr>
-      <w:r>
-        <w:rPr>
-          <w:rStyle w:val="CommentReference"/>
+<w:comments xmlns:wpc="http://schemas.microsoft.com/office/word/2010/wordprocessingCanvas" xmlns:cx="http://schemas.microsoft.com/office/drawing/2014/chartex" xmlns:cx1="http://schemas.microsoft.com/office/drawing/2015/9/8/chartex" xmlns:cx2="http://schemas.microsoft.com/office/drawing/2015/10/21/chartex" xmlns:cx3="http://schemas.microsoft.com/office/drawing/2016/5/9/chartex" xmlns:cx4="http://schemas.microsoft.com/office/drawing/2016/5/10/chartex" xmlns:cx5="http://schemas.microsoft.com/office/drawing/2016/5/11/chartex" xmlns:cx6="http://schemas.microsoft.com/office/drawing/2016/5/12/chartex" xmlns:cx7="http://schemas.microsoft.com/office/drawing/2016/5/13/chartex" xmlns:cx8="http://schemas.microsoft.com/office/drawing/2016/5/14/chartex" xmlns:mc="http://schemas.openxmlformats.org/markup-compatibility/2006" xmlns:aink="http://schemas.microsoft.com/office/drawing/2016/ink" xmlns:am3d="http://schemas.microsoft.com/office/drawing/2017/model3d" xmlns:o="urn:schemas-microsoft-com:office:office" xmlns:r="http://schemas.openxmlformats.org/officeDocument/2006/relationships" xmlns:m="http://schemas.openxmlformats.org/officeDocument/2006/math" xmlns:v="urn:schemas-microsoft-com:vml" xmlns:wp14="http://schemas.microsoft.com/office/word/2010/wordprocessingDrawing" xmlns:wp="http://schemas.openxmlformats.org/drawingml/2006/wordprocessingDrawing" xmlns:w10="urn:schemas-microsoft-com:office:word" xmlns:w="http://schemas.openxmlformats.org/wordprocessingml/2006/main" xmlns:w14="http://schemas.microsoft.com/office/word/2010/wordml" xmlns:w15="http://schemas.microsoft.com/office/word/2012/wordml" xmlns:w16se="http://schemas.microsoft.com/office/word/2015/wordml/symex" xmlns:wpg="http://schemas.microsoft.com/office/word/2010/wordprocessingGroup" xmlns:wpi="http://schemas.microsoft.com/office/word/2010/wordprocessingInk" xmlns:wne="http://schemas.microsoft.com/office/word/2006/wordml" xmlns:wps="http://schemas.microsoft.com/office/word/2010/wordprocessingShape" mc:Ignorable="w14 w15 w16se wp14">
+  <w:comment w:id="1" w:author="Krzysztof Agieńczuk" w:date="2017-12-04T17:56:00Z" w:initials="KA">
+    <w:p>
+      <w:pPr>
+        <w:pStyle w:val="Tekstkomentarza"/>
+      </w:pPr>
+      <w:r>
+        <w:rPr>
+          <w:rStyle w:val="Odwoaniedokomentarza"/>
         </w:rPr>
         <w:annotationRef/>
       </w:r>
       <w:r>
-        <w:t>Nie uwzględniamy tu AP?</w:t>
-      </w:r>
-      <w:r>
-        <w:br/>
-      </w:r>
-      <w:proofErr w:type="spellStart"/>
-      <w:r>
-        <w:t>Jeli</w:t>
-      </w:r>
-      <w:proofErr w:type="spellEnd"/>
-      <w:r>
-        <w:t xml:space="preserve"> tak to mamy 4 </w:t>
-      </w:r>
-      <w:proofErr w:type="spellStart"/>
-      <w:r>
-        <w:t>ap</w:t>
-      </w:r>
-      <w:proofErr w:type="spellEnd"/>
-      <w:r>
-        <w:t xml:space="preserve"> i 17 </w:t>
-      </w:r>
-      <w:proofErr w:type="spellStart"/>
-      <w:r>
-        <w:t>urzadzen</w:t>
-      </w:r>
-      <w:proofErr w:type="spellEnd"/>
-      <w:r>
-        <w:t xml:space="preserve"> </w:t>
-      </w:r>
-      <w:proofErr w:type="spellStart"/>
-      <w:r>
-        <w:t>koncowych</w:t>
-      </w:r>
-      <w:proofErr w:type="spellEnd"/>
+        <w:t>Fair point; poprawione</w:t>
+      </w:r>
     </w:p>
   </w:comment>
   <w:comment w:id="2" w:author="Bartosz Rodziewicz" w:date="2017-12-04T00:28:00Z" w:initials="BR">
     <w:p>
       <w:pPr>
-        <w:pStyle w:val="CommentText"/>
-      </w:pPr>
-      <w:r>
-        <w:rPr>
-          <w:rStyle w:val="CommentReference"/>
+        <w:pStyle w:val="Tekstkomentarza"/>
+      </w:pPr>
+      <w:r>
+        <w:rPr>
+          <w:rStyle w:val="Odwoaniedokomentarza"/>
         </w:rPr>
         <w:annotationRef/>
       </w:r>
@@ -1099,18 +1150,34 @@
       </w:r>
     </w:p>
   </w:comment>
-  <w:comment w:id="3" w:author="Bartosz Rodziewicz" w:date="2017-12-04T00:32:00Z" w:initials="BR">
-    <w:p>
-      <w:pPr>
-        <w:pStyle w:val="CommentText"/>
-      </w:pPr>
-      <w:r>
-        <w:rPr>
-          <w:rStyle w:val="CommentReference"/>
+  <w:comment w:id="3" w:author="Krzysztof Agieńczuk" w:date="2017-12-04T17:44:00Z" w:initials="KA">
+    <w:p>
+      <w:pPr>
+        <w:pStyle w:val="Tekstkomentarza"/>
+      </w:pPr>
+      <w:r>
+        <w:rPr>
+          <w:rStyle w:val="Odwoaniedokomentarza"/>
         </w:rPr>
         <w:annotationRef/>
       </w:r>
       <w:r>
+        <w:t>Przełączniki szkieletowe</w:t>
+      </w:r>
+    </w:p>
+  </w:comment>
+  <w:comment w:id="4" w:author="Bartosz Rodziewicz" w:date="2017-12-04T00:32:00Z" w:initials="BR">
+    <w:p>
+      <w:pPr>
+        <w:pStyle w:val="Tekstkomentarza"/>
+      </w:pPr>
+      <w:r>
+        <w:rPr>
+          <w:rStyle w:val="Odwoaniedokomentarza"/>
+        </w:rPr>
+        <w:annotationRef/>
+      </w:r>
+      <w:r>
         <w:t xml:space="preserve">Można </w:t>
       </w:r>
       <w:proofErr w:type="spellStart"/>
@@ -1138,12 +1205,10 @@
         <w:t xml:space="preserve"> </w:t>
       </w:r>
       <w:proofErr w:type="spellStart"/>
-      <w:proofErr w:type="gramStart"/>
       <w:r>
         <w:t>pietro</w:t>
       </w:r>
       <w:proofErr w:type="spellEnd"/>
-      <w:proofErr w:type="gramEnd"/>
       <w:r>
         <w:t xml:space="preserve"> bo „rozwój” i bo „</w:t>
       </w:r>
@@ -1154,6 +1219,30 @@
       <w:proofErr w:type="spellEnd"/>
       <w:r>
         <w:t>”</w:t>
+      </w:r>
+    </w:p>
+  </w:comment>
+  <w:comment w:id="5" w:author="Krzysztof Agieńczuk" w:date="2017-12-04T17:47:00Z" w:initials="KA">
+    <w:p>
+      <w:pPr>
+        <w:pStyle w:val="Tekstkomentarza"/>
+      </w:pPr>
+      <w:r>
+        <w:rPr>
+          <w:rStyle w:val="Odwoaniedokomentarza"/>
+        </w:rPr>
+        <w:annotationRef/>
+      </w:r>
+      <w:r>
+        <w:t xml:space="preserve">Zapytamy Ryby. Na razie nie daję, bo w sumie to </w:t>
+      </w:r>
+      <w:proofErr w:type="spellStart"/>
+      <w:r>
+        <w:t>koszta</w:t>
+      </w:r>
+      <w:proofErr w:type="spellEnd"/>
+      <w:r>
+        <w:t xml:space="preserve"> dla klienta</w:t>
       </w:r>
     </w:p>
   </w:comment>
@@ -1161,23 +1250,17 @@
 </file>
 
 <file path=word/commentsExtended.xml><?xml version="1.0" encoding="utf-8"?>
-<w15:commentsEx xmlns:wpc="http://schemas.microsoft.com/office/word/2010/wordprocessingCanvas" xmlns:cx="http://schemas.microsoft.com/office/drawing/2014/chartex" xmlns:cx1="http://schemas.microsoft.com/office/drawing/2015/9/8/chartex" xmlns:cx2="http://schemas.microsoft.com/office/drawing/2015/10/21/chartex" xmlns:cx3="http://schemas.microsoft.com/office/drawing/2016/5/9/chartex" xmlns:cx4="http://schemas.microsoft.com/office/drawing/2016/5/10/chartex" xmlns:cx5="http://schemas.microsoft.com/office/drawing/2016/5/11/chartex" xmlns:cx6="http://schemas.microsoft.com/office/drawing/2016/5/12/chartex" xmlns:cx7="http://schemas.microsoft.com/office/drawing/2016/5/13/chartex" xmlns:cx8="http://schemas.microsoft.com/office/drawing/2016/5/14/chartex" xmlns:mc="http://schemas.openxmlformats.org/markup-compatibility/2006" xmlns:aink="http://schemas.microsoft.com/office/drawing/2016/ink" xmlns:am3d="http://schemas.microsoft.com/office/drawing/2017/model3d" xmlns:o="urn:schemas-microsoft-com:office:office" xmlns:r="http://schemas.openxmlformats.org/officeDocument/2006/relationships" xmlns:m="http://schemas.openxmlformats.org/officeDocument/2006/math" xmlns:v="urn:schemas-microsoft-com:vml" xmlns:wp14="http://schemas.microsoft.com/office/word/2010/wordprocessingDrawing" xmlns:wp="http://schemas.openxmlformats.org/drawingml/2006/wordprocessingDrawing" xmlns:w10="urn:schemas-microsoft-com:office:word" xmlns:w="http://schemas.openxmlformats.org/wordprocessingml/2006/main" xmlns:w14="http://schemas.microsoft.com/office/word/2010/wordml" xmlns:w15="http://schemas.microsoft.com/office/word/2012/wordml" xmlns:w16cid="http://schemas.microsoft.com/office/word/2016/wordml/cid" xmlns:w16se="http://schemas.microsoft.com/office/word/2015/wordml/symex" xmlns:wpg="http://schemas.microsoft.com/office/word/2010/wordprocessingGroup" xmlns:wpi="http://schemas.microsoft.com/office/word/2010/wordprocessingInk" xmlns:wne="http://schemas.microsoft.com/office/word/2006/wordml" xmlns:wps="http://schemas.microsoft.com/office/word/2010/wordprocessingShape" mc:Ignorable="w14 w15 w16se w16cid wp14">
-  <w15:commentEx w15:paraId="64BEC3E8" w15:done="0"/>
-  <w15:commentEx w15:paraId="056E7640" w15:done="0"/>
+<w15:commentsEx xmlns:wpc="http://schemas.microsoft.com/office/word/2010/wordprocessingCanvas" xmlns:cx="http://schemas.microsoft.com/office/drawing/2014/chartex" xmlns:cx1="http://schemas.microsoft.com/office/drawing/2015/9/8/chartex" xmlns:cx2="http://schemas.microsoft.com/office/drawing/2015/10/21/chartex" xmlns:cx3="http://schemas.microsoft.com/office/drawing/2016/5/9/chartex" xmlns:cx4="http://schemas.microsoft.com/office/drawing/2016/5/10/chartex" xmlns:cx5="http://schemas.microsoft.com/office/drawing/2016/5/11/chartex" xmlns:cx6="http://schemas.microsoft.com/office/drawing/2016/5/12/chartex" xmlns:cx7="http://schemas.microsoft.com/office/drawing/2016/5/13/chartex" xmlns:cx8="http://schemas.microsoft.com/office/drawing/2016/5/14/chartex" xmlns:mc="http://schemas.openxmlformats.org/markup-compatibility/2006" xmlns:aink="http://schemas.microsoft.com/office/drawing/2016/ink" xmlns:am3d="http://schemas.microsoft.com/office/drawing/2017/model3d" xmlns:o="urn:schemas-microsoft-com:office:office" xmlns:r="http://schemas.openxmlformats.org/officeDocument/2006/relationships" xmlns:m="http://schemas.openxmlformats.org/officeDocument/2006/math" xmlns:v="urn:schemas-microsoft-com:vml" xmlns:wp14="http://schemas.microsoft.com/office/word/2010/wordprocessingDrawing" xmlns:wp="http://schemas.openxmlformats.org/drawingml/2006/wordprocessingDrawing" xmlns:w10="urn:schemas-microsoft-com:office:word" xmlns:w="http://schemas.openxmlformats.org/wordprocessingml/2006/main" xmlns:w14="http://schemas.microsoft.com/office/word/2010/wordml" xmlns:w15="http://schemas.microsoft.com/office/word/2012/wordml" xmlns:w16se="http://schemas.microsoft.com/office/word/2015/wordml/symex" xmlns:wpg="http://schemas.microsoft.com/office/word/2010/wordprocessingGroup" xmlns:wpi="http://schemas.microsoft.com/office/word/2010/wordprocessingInk" xmlns:wne="http://schemas.microsoft.com/office/word/2006/wordml" xmlns:wps="http://schemas.microsoft.com/office/word/2010/wordprocessingShape" mc:Ignorable="w14 w15 w16se wp14">
+  <w15:commentEx w15:paraId="133655D6" w15:done="0"/>
+  <w15:commentEx w15:paraId="056E7640" w15:done="1"/>
+  <w15:commentEx w15:paraId="206E8754" w15:paraIdParent="056E7640" w15:done="1"/>
   <w15:commentEx w15:paraId="79BB15FE" w15:done="0"/>
+  <w15:commentEx w15:paraId="7BF63120" w15:paraIdParent="79BB15FE" w15:done="0"/>
 </w15:commentsEx>
 </file>
 
-<file path=word/commentsIds.xml><?xml version="1.0" encoding="utf-8"?>
-<w16cid:commentsIds xmlns:wpc="http://schemas.microsoft.com/office/word/2010/wordprocessingCanvas" xmlns:cx="http://schemas.microsoft.com/office/drawing/2014/chartex" xmlns:cx1="http://schemas.microsoft.com/office/drawing/2015/9/8/chartex" xmlns:cx2="http://schemas.microsoft.com/office/drawing/2015/10/21/chartex" xmlns:cx3="http://schemas.microsoft.com/office/drawing/2016/5/9/chartex" xmlns:cx4="http://schemas.microsoft.com/office/drawing/2016/5/10/chartex" xmlns:cx5="http://schemas.microsoft.com/office/drawing/2016/5/11/chartex" xmlns:cx6="http://schemas.microsoft.com/office/drawing/2016/5/12/chartex" xmlns:cx7="http://schemas.microsoft.com/office/drawing/2016/5/13/chartex" xmlns:cx8="http://schemas.microsoft.com/office/drawing/2016/5/14/chartex" xmlns:mc="http://schemas.openxmlformats.org/markup-compatibility/2006" xmlns:aink="http://schemas.microsoft.com/office/drawing/2016/ink" xmlns:am3d="http://schemas.microsoft.com/office/drawing/2017/model3d" xmlns:o="urn:schemas-microsoft-com:office:office" xmlns:r="http://schemas.openxmlformats.org/officeDocument/2006/relationships" xmlns:m="http://schemas.openxmlformats.org/officeDocument/2006/math" xmlns:v="urn:schemas-microsoft-com:vml" xmlns:wp14="http://schemas.microsoft.com/office/word/2010/wordprocessingDrawing" xmlns:wp="http://schemas.openxmlformats.org/drawingml/2006/wordprocessingDrawing" xmlns:w10="urn:schemas-microsoft-com:office:word" xmlns:w="http://schemas.openxmlformats.org/wordprocessingml/2006/main" xmlns:w14="http://schemas.microsoft.com/office/word/2010/wordml" xmlns:w15="http://schemas.microsoft.com/office/word/2012/wordml" xmlns:w16cid="http://schemas.microsoft.com/office/word/2016/wordml/cid" xmlns:w16se="http://schemas.microsoft.com/office/word/2015/wordml/symex" xmlns:wpg="http://schemas.microsoft.com/office/word/2010/wordprocessingGroup" xmlns:wpi="http://schemas.microsoft.com/office/word/2010/wordprocessingInk" xmlns:wne="http://schemas.microsoft.com/office/word/2006/wordml" xmlns:wps="http://schemas.microsoft.com/office/word/2010/wordprocessingShape" mc:Ignorable="w14 w15 w16se w16cid wp14">
-  <w16cid:commentId w16cid:paraId="64BEC3E8" w16cid:durableId="1DCF1482"/>
-  <w16cid:commentId w16cid:paraId="056E7640" w16cid:durableId="1DCF1541"/>
-  <w16cid:commentId w16cid:paraId="79BB15FE" w16cid:durableId="1DCF1635"/>
-</w16cid:commentsIds>
-</file>
-
 <file path=word/numbering.xml><?xml version="1.0" encoding="utf-8"?>
-<w:numbering xmlns:wpc="http://schemas.microsoft.com/office/word/2010/wordprocessingCanvas" xmlns:cx="http://schemas.microsoft.com/office/drawing/2014/chartex" xmlns:cx1="http://schemas.microsoft.com/office/drawing/2015/9/8/chartex" xmlns:cx2="http://schemas.microsoft.com/office/drawing/2015/10/21/chartex" xmlns:cx3="http://schemas.microsoft.com/office/drawing/2016/5/9/chartex" xmlns:cx4="http://schemas.microsoft.com/office/drawing/2016/5/10/chartex" xmlns:cx5="http://schemas.microsoft.com/office/drawing/2016/5/11/chartex" xmlns:cx6="http://schemas.microsoft.com/office/drawing/2016/5/12/chartex" xmlns:cx7="http://schemas.microsoft.com/office/drawing/2016/5/13/chartex" xmlns:cx8="http://schemas.microsoft.com/office/drawing/2016/5/14/chartex" xmlns:mc="http://schemas.openxmlformats.org/markup-compatibility/2006" xmlns:aink="http://schemas.microsoft.com/office/drawing/2016/ink" xmlns:am3d="http://schemas.microsoft.com/office/drawing/2017/model3d" xmlns:o="urn:schemas-microsoft-com:office:office" xmlns:r="http://schemas.openxmlformats.org/officeDocument/2006/relationships" xmlns:m="http://schemas.openxmlformats.org/officeDocument/2006/math" xmlns:v="urn:schemas-microsoft-com:vml" xmlns:wp14="http://schemas.microsoft.com/office/word/2010/wordprocessingDrawing" xmlns:wp="http://schemas.openxmlformats.org/drawingml/2006/wordprocessingDrawing" xmlns:w10="urn:schemas-microsoft-com:office:word" xmlns:w="http://schemas.openxmlformats.org/wordprocessingml/2006/main" xmlns:w14="http://schemas.microsoft.com/office/word/2010/wordml" xmlns:w15="http://schemas.microsoft.com/office/word/2012/wordml" xmlns:w16cid="http://schemas.microsoft.com/office/word/2016/wordml/cid" xmlns:w16se="http://schemas.microsoft.com/office/word/2015/wordml/symex" xmlns:wpg="http://schemas.microsoft.com/office/word/2010/wordprocessingGroup" xmlns:wpi="http://schemas.microsoft.com/office/word/2010/wordprocessingInk" xmlns:wne="http://schemas.microsoft.com/office/word/2006/wordml" xmlns:wps="http://schemas.microsoft.com/office/word/2010/wordprocessingShape" mc:Ignorable="w14 w15 w16se w16cid wp14">
+<w:numbering xmlns:wpc="http://schemas.microsoft.com/office/word/2010/wordprocessingCanvas" xmlns:cx="http://schemas.microsoft.com/office/drawing/2014/chartex" xmlns:cx1="http://schemas.microsoft.com/office/drawing/2015/9/8/chartex" xmlns:cx2="http://schemas.microsoft.com/office/drawing/2015/10/21/chartex" xmlns:cx3="http://schemas.microsoft.com/office/drawing/2016/5/9/chartex" xmlns:cx4="http://schemas.microsoft.com/office/drawing/2016/5/10/chartex" xmlns:cx5="http://schemas.microsoft.com/office/drawing/2016/5/11/chartex" xmlns:cx6="http://schemas.microsoft.com/office/drawing/2016/5/12/chartex" xmlns:cx7="http://schemas.microsoft.com/office/drawing/2016/5/13/chartex" xmlns:cx8="http://schemas.microsoft.com/office/drawing/2016/5/14/chartex" xmlns:mc="http://schemas.openxmlformats.org/markup-compatibility/2006" xmlns:aink="http://schemas.microsoft.com/office/drawing/2016/ink" xmlns:am3d="http://schemas.microsoft.com/office/drawing/2017/model3d" xmlns:o="urn:schemas-microsoft-com:office:office" xmlns:r="http://schemas.openxmlformats.org/officeDocument/2006/relationships" xmlns:m="http://schemas.openxmlformats.org/officeDocument/2006/math" xmlns:v="urn:schemas-microsoft-com:vml" xmlns:wp14="http://schemas.microsoft.com/office/word/2010/wordprocessingDrawing" xmlns:wp="http://schemas.openxmlformats.org/drawingml/2006/wordprocessingDrawing" xmlns:w10="urn:schemas-microsoft-com:office:word" xmlns:w="http://schemas.openxmlformats.org/wordprocessingml/2006/main" xmlns:w14="http://schemas.microsoft.com/office/word/2010/wordml" xmlns:w15="http://schemas.microsoft.com/office/word/2012/wordml" xmlns:w16se="http://schemas.microsoft.com/office/word/2015/wordml/symex" xmlns:wpg="http://schemas.microsoft.com/office/word/2010/wordprocessingGroup" xmlns:wpi="http://schemas.microsoft.com/office/word/2010/wordprocessingInk" xmlns:wne="http://schemas.microsoft.com/office/word/2006/wordml" xmlns:wps="http://schemas.microsoft.com/office/word/2010/wordprocessingShape" mc:Ignorable="w14 w15 w16se wp14">
   <w:abstractNum w:abstractNumId="0" w15:restartNumberingAfterBreak="0">
     <w:nsid w:val="153A7F23"/>
     <w:multiLevelType w:val="hybridMultilevel"/>
@@ -1646,7 +1729,10 @@
 </file>
 
 <file path=word/people.xml><?xml version="1.0" encoding="utf-8"?>
-<w15:people xmlns:wpc="http://schemas.microsoft.com/office/word/2010/wordprocessingCanvas" xmlns:cx="http://schemas.microsoft.com/office/drawing/2014/chartex" xmlns:cx1="http://schemas.microsoft.com/office/drawing/2015/9/8/chartex" xmlns:cx2="http://schemas.microsoft.com/office/drawing/2015/10/21/chartex" xmlns:cx3="http://schemas.microsoft.com/office/drawing/2016/5/9/chartex" xmlns:cx4="http://schemas.microsoft.com/office/drawing/2016/5/10/chartex" xmlns:cx5="http://schemas.microsoft.com/office/drawing/2016/5/11/chartex" xmlns:cx6="http://schemas.microsoft.com/office/drawing/2016/5/12/chartex" xmlns:cx7="http://schemas.microsoft.com/office/drawing/2016/5/13/chartex" xmlns:cx8="http://schemas.microsoft.com/office/drawing/2016/5/14/chartex" xmlns:mc="http://schemas.openxmlformats.org/markup-compatibility/2006" xmlns:aink="http://schemas.microsoft.com/office/drawing/2016/ink" xmlns:am3d="http://schemas.microsoft.com/office/drawing/2017/model3d" xmlns:o="urn:schemas-microsoft-com:office:office" xmlns:r="http://schemas.openxmlformats.org/officeDocument/2006/relationships" xmlns:m="http://schemas.openxmlformats.org/officeDocument/2006/math" xmlns:v="urn:schemas-microsoft-com:vml" xmlns:wp14="http://schemas.microsoft.com/office/word/2010/wordprocessingDrawing" xmlns:wp="http://schemas.openxmlformats.org/drawingml/2006/wordprocessingDrawing" xmlns:w10="urn:schemas-microsoft-com:office:word" xmlns:w="http://schemas.openxmlformats.org/wordprocessingml/2006/main" xmlns:w14="http://schemas.microsoft.com/office/word/2010/wordml" xmlns:w15="http://schemas.microsoft.com/office/word/2012/wordml" xmlns:w16cid="http://schemas.microsoft.com/office/word/2016/wordml/cid" xmlns:w16se="http://schemas.microsoft.com/office/word/2015/wordml/symex" xmlns:wpg="http://schemas.microsoft.com/office/word/2010/wordprocessingGroup" xmlns:wpi="http://schemas.microsoft.com/office/word/2010/wordprocessingInk" xmlns:wne="http://schemas.microsoft.com/office/word/2006/wordml" xmlns:wps="http://schemas.microsoft.com/office/word/2010/wordprocessingShape" mc:Ignorable="w14 w15 w16se w16cid wp14">
+<w15:people xmlns:wpc="http://schemas.microsoft.com/office/word/2010/wordprocessingCanvas" xmlns:cx="http://schemas.microsoft.com/office/drawing/2014/chartex" xmlns:cx1="http://schemas.microsoft.com/office/drawing/2015/9/8/chartex" xmlns:cx2="http://schemas.microsoft.com/office/drawing/2015/10/21/chartex" xmlns:cx3="http://schemas.microsoft.com/office/drawing/2016/5/9/chartex" xmlns:cx4="http://schemas.microsoft.com/office/drawing/2016/5/10/chartex" xmlns:cx5="http://schemas.microsoft.com/office/drawing/2016/5/11/chartex" xmlns:cx6="http://schemas.microsoft.com/office/drawing/2016/5/12/chartex" xmlns:cx7="http://schemas.microsoft.com/office/drawing/2016/5/13/chartex" xmlns:cx8="http://schemas.microsoft.com/office/drawing/2016/5/14/chartex" xmlns:mc="http://schemas.openxmlformats.org/markup-compatibility/2006" xmlns:aink="http://schemas.microsoft.com/office/drawing/2016/ink" xmlns:am3d="http://schemas.microsoft.com/office/drawing/2017/model3d" xmlns:o="urn:schemas-microsoft-com:office:office" xmlns:r="http://schemas.openxmlformats.org/officeDocument/2006/relationships" xmlns:m="http://schemas.openxmlformats.org/officeDocument/2006/math" xmlns:v="urn:schemas-microsoft-com:vml" xmlns:wp14="http://schemas.microsoft.com/office/word/2010/wordprocessingDrawing" xmlns:wp="http://schemas.openxmlformats.org/drawingml/2006/wordprocessingDrawing" xmlns:w10="urn:schemas-microsoft-com:office:word" xmlns:w="http://schemas.openxmlformats.org/wordprocessingml/2006/main" xmlns:w14="http://schemas.microsoft.com/office/word/2010/wordml" xmlns:w15="http://schemas.microsoft.com/office/word/2012/wordml" xmlns:w16se="http://schemas.microsoft.com/office/word/2015/wordml/symex" xmlns:wpg="http://schemas.microsoft.com/office/word/2010/wordprocessingGroup" xmlns:wpi="http://schemas.microsoft.com/office/word/2010/wordprocessingInk" xmlns:wne="http://schemas.microsoft.com/office/word/2006/wordml" xmlns:wps="http://schemas.microsoft.com/office/word/2010/wordprocessingShape" mc:Ignorable="w14 w15 w16se wp14">
+  <w15:person w15:author="Krzysztof Agieńczuk">
+    <w15:presenceInfo w15:providerId="Windows Live" w15:userId="255c742a965a8b48"/>
+  </w15:person>
   <w15:person w15:author="Bartosz Rodziewicz">
     <w15:presenceInfo w15:providerId="Windows Live" w15:userId="d82e455771f5ad08"/>
   </w15:person>
@@ -1654,7 +1740,7 @@
 </file>
 
 <file path=word/styles.xml><?xml version="1.0" encoding="utf-8"?>
-<w:styles xmlns:mc="http://schemas.openxmlformats.org/markup-compatibility/2006" xmlns:r="http://schemas.openxmlformats.org/officeDocument/2006/relationships" xmlns:w="http://schemas.openxmlformats.org/wordprocessingml/2006/main" xmlns:w14="http://schemas.microsoft.com/office/word/2010/wordml" xmlns:w15="http://schemas.microsoft.com/office/word/2012/wordml" xmlns:w16cid="http://schemas.microsoft.com/office/word/2016/wordml/cid" xmlns:w16se="http://schemas.microsoft.com/office/word/2015/wordml/symex" mc:Ignorable="w14 w15 w16se w16cid">
+<w:styles xmlns:mc="http://schemas.openxmlformats.org/markup-compatibility/2006" xmlns:r="http://schemas.openxmlformats.org/officeDocument/2006/relationships" xmlns:w="http://schemas.openxmlformats.org/wordprocessingml/2006/main" xmlns:w14="http://schemas.microsoft.com/office/word/2010/wordml" xmlns:w15="http://schemas.microsoft.com/office/word/2012/wordml" xmlns:w16se="http://schemas.microsoft.com/office/word/2015/wordml/symex" mc:Ignorable="w14 w15 w16se">
   <w:docDefaults>
     <w:rPrDefault>
       <w:rPr>
@@ -1776,6 +1862,7 @@
     <w:lsdException w:name="HTML Sample" w:semiHidden="1" w:unhideWhenUsed="1"/>
     <w:lsdException w:name="HTML Typewriter" w:semiHidden="1" w:unhideWhenUsed="1"/>
     <w:lsdException w:name="HTML Variable" w:semiHidden="1" w:unhideWhenUsed="1"/>
+    <w:lsdException w:name="Normal Table" w:semiHidden="1" w:unhideWhenUsed="1"/>
     <w:lsdException w:name="annotation subject" w:semiHidden="1" w:unhideWhenUsed="1"/>
     <w:lsdException w:name="No List" w:semiHidden="1" w:unhideWhenUsed="1"/>
     <w:lsdException w:name="Outline List 1" w:semiHidden="1" w:unhideWhenUsed="1"/>
@@ -1819,8 +1906,10 @@
     <w:lsdException w:name="Table Elegant" w:semiHidden="1" w:unhideWhenUsed="1"/>
     <w:lsdException w:name="Table Professional" w:semiHidden="1" w:unhideWhenUsed="1"/>
     <w:lsdException w:name="Table Subtle 1" w:semiHidden="1" w:unhideWhenUsed="1"/>
+    <w:lsdException w:name="Table Subtle 2" w:semiHidden="1" w:unhideWhenUsed="1"/>
     <w:lsdException w:name="Table Web 1" w:semiHidden="1" w:unhideWhenUsed="1"/>
     <w:lsdException w:name="Table Web 2" w:semiHidden="1" w:unhideWhenUsed="1"/>
+    <w:lsdException w:name="Table Web 3" w:semiHidden="1" w:unhideWhenUsed="1"/>
     <w:lsdException w:name="Balloon Text" w:semiHidden="1" w:unhideWhenUsed="1"/>
     <w:lsdException w:name="Table Grid" w:uiPriority="39"/>
     <w:lsdException w:name="Table Theme" w:semiHidden="1" w:unhideWhenUsed="1"/>
@@ -2044,16 +2133,16 @@
     <w:lsdException w:name="Hashtag" w:semiHidden="1" w:unhideWhenUsed="1"/>
     <w:lsdException w:name="Unresolved Mention" w:semiHidden="1" w:unhideWhenUsed="1"/>
   </w:latentStyles>
-  <w:style w:type="paragraph" w:default="1" w:styleId="Normal">
+  <w:style w:type="paragraph" w:default="1" w:styleId="Normalny">
     <w:name w:val="Normal"/>
     <w:qFormat/>
     <w:rsid w:val="00EF493E"/>
   </w:style>
-  <w:style w:type="paragraph" w:styleId="Heading1">
+  <w:style w:type="paragraph" w:styleId="Nagwek1">
     <w:name w:val="heading 1"/>
-    <w:basedOn w:val="Normal"/>
-    <w:next w:val="Normal"/>
-    <w:link w:val="Heading1Char"/>
+    <w:basedOn w:val="Normalny"/>
+    <w:next w:val="Normalny"/>
+    <w:link w:val="Nagwek1Znak"/>
     <w:uiPriority w:val="9"/>
     <w:qFormat/>
     <w:rsid w:val="00D60252"/>
@@ -2070,11 +2159,11 @@
       <w:szCs w:val="32"/>
     </w:rPr>
   </w:style>
-  <w:style w:type="paragraph" w:styleId="Heading2">
+  <w:style w:type="paragraph" w:styleId="Nagwek2">
     <w:name w:val="heading 2"/>
-    <w:basedOn w:val="Normal"/>
-    <w:next w:val="Normal"/>
-    <w:link w:val="Heading2Char"/>
+    <w:basedOn w:val="Normalny"/>
+    <w:next w:val="Normalny"/>
+    <w:link w:val="Nagwek2Znak"/>
     <w:uiPriority w:val="9"/>
     <w:unhideWhenUsed/>
     <w:qFormat/>
@@ -2092,11 +2181,11 @@
       <w:szCs w:val="26"/>
     </w:rPr>
   </w:style>
-  <w:style w:type="paragraph" w:styleId="Heading3">
+  <w:style w:type="paragraph" w:styleId="Nagwek3">
     <w:name w:val="heading 3"/>
-    <w:basedOn w:val="Normal"/>
-    <w:next w:val="Normal"/>
-    <w:link w:val="Heading3Char"/>
+    <w:basedOn w:val="Normalny"/>
+    <w:next w:val="Normalny"/>
+    <w:link w:val="Nagwek3Znak"/>
     <w:uiPriority w:val="9"/>
     <w:unhideWhenUsed/>
     <w:qFormat/>
@@ -2114,13 +2203,13 @@
       <w:szCs w:val="24"/>
     </w:rPr>
   </w:style>
-  <w:style w:type="character" w:default="1" w:styleId="DefaultParagraphFont">
+  <w:style w:type="character" w:default="1" w:styleId="Domylnaczcionkaakapitu">
     <w:name w:val="Default Paragraph Font"/>
     <w:uiPriority w:val="1"/>
     <w:semiHidden/>
     <w:unhideWhenUsed/>
   </w:style>
-  <w:style w:type="table" w:default="1" w:styleId="TableNormal">
+  <w:style w:type="table" w:default="1" w:styleId="Standardowy">
     <w:name w:val="Normal Table"/>
     <w:uiPriority w:val="99"/>
     <w:semiHidden/>
@@ -2135,15 +2224,15 @@
       </w:tblCellMar>
     </w:tblPr>
   </w:style>
-  <w:style w:type="numbering" w:default="1" w:styleId="NoList">
+  <w:style w:type="numbering" w:default="1" w:styleId="Bezlisty">
     <w:name w:val="No List"/>
     <w:uiPriority w:val="99"/>
     <w:semiHidden/>
     <w:unhideWhenUsed/>
   </w:style>
-  <w:style w:type="paragraph" w:styleId="ListParagraph">
+  <w:style w:type="paragraph" w:styleId="Akapitzlist">
     <w:name w:val="List Paragraph"/>
-    <w:basedOn w:val="Normal"/>
+    <w:basedOn w:val="Normalny"/>
     <w:uiPriority w:val="34"/>
     <w:qFormat/>
     <w:rsid w:val="00EF493E"/>
@@ -2155,9 +2244,9 @@
       <w:lang w:val="en-US"/>
     </w:rPr>
   </w:style>
-  <w:style w:type="character" w:styleId="CommentReference">
+  <w:style w:type="character" w:styleId="Odwoaniedokomentarza">
     <w:name w:val="annotation reference"/>
-    <w:basedOn w:val="DefaultParagraphFont"/>
+    <w:basedOn w:val="Domylnaczcionkaakapitu"/>
     <w:uiPriority w:val="99"/>
     <w:semiHidden/>
     <w:unhideWhenUsed/>
@@ -2167,10 +2256,10 @@
       <w:szCs w:val="16"/>
     </w:rPr>
   </w:style>
-  <w:style w:type="paragraph" w:styleId="CommentText">
+  <w:style w:type="paragraph" w:styleId="Tekstkomentarza">
     <w:name w:val="annotation text"/>
-    <w:basedOn w:val="Normal"/>
-    <w:link w:val="CommentTextChar"/>
+    <w:basedOn w:val="Normalny"/>
+    <w:link w:val="TekstkomentarzaZnak"/>
     <w:uiPriority w:val="99"/>
     <w:semiHidden/>
     <w:unhideWhenUsed/>
@@ -2183,10 +2272,10 @@
       <w:szCs w:val="20"/>
     </w:rPr>
   </w:style>
-  <w:style w:type="character" w:customStyle="1" w:styleId="CommentTextChar">
-    <w:name w:val="Comment Text Char"/>
-    <w:basedOn w:val="DefaultParagraphFont"/>
-    <w:link w:val="CommentText"/>
+  <w:style w:type="character" w:customStyle="1" w:styleId="TekstkomentarzaZnak">
+    <w:name w:val="Tekst komentarza Znak"/>
+    <w:basedOn w:val="Domylnaczcionkaakapitu"/>
+    <w:link w:val="Tekstkomentarza"/>
     <w:uiPriority w:val="99"/>
     <w:semiHidden/>
     <w:rsid w:val="00D60252"/>
@@ -2195,11 +2284,11 @@
       <w:szCs w:val="20"/>
     </w:rPr>
   </w:style>
-  <w:style w:type="paragraph" w:styleId="CommentSubject">
+  <w:style w:type="paragraph" w:styleId="Tematkomentarza">
     <w:name w:val="annotation subject"/>
-    <w:basedOn w:val="CommentText"/>
-    <w:next w:val="CommentText"/>
-    <w:link w:val="CommentSubjectChar"/>
+    <w:basedOn w:val="Tekstkomentarza"/>
+    <w:next w:val="Tekstkomentarza"/>
+    <w:link w:val="TematkomentarzaZnak"/>
     <w:uiPriority w:val="99"/>
     <w:semiHidden/>
     <w:unhideWhenUsed/>
@@ -2209,10 +2298,10 @@
       <w:bCs/>
     </w:rPr>
   </w:style>
-  <w:style w:type="character" w:customStyle="1" w:styleId="CommentSubjectChar">
-    <w:name w:val="Comment Subject Char"/>
-    <w:basedOn w:val="CommentTextChar"/>
-    <w:link w:val="CommentSubject"/>
+  <w:style w:type="character" w:customStyle="1" w:styleId="TematkomentarzaZnak">
+    <w:name w:val="Temat komentarza Znak"/>
+    <w:basedOn w:val="TekstkomentarzaZnak"/>
+    <w:link w:val="Tematkomentarza"/>
     <w:uiPriority w:val="99"/>
     <w:semiHidden/>
     <w:rsid w:val="00D60252"/>
@@ -2223,10 +2312,10 @@
       <w:szCs w:val="20"/>
     </w:rPr>
   </w:style>
-  <w:style w:type="paragraph" w:styleId="BalloonText">
+  <w:style w:type="paragraph" w:styleId="Tekstdymka">
     <w:name w:val="Balloon Text"/>
-    <w:basedOn w:val="Normal"/>
-    <w:link w:val="BalloonTextChar"/>
+    <w:basedOn w:val="Normalny"/>
+    <w:link w:val="TekstdymkaZnak"/>
     <w:uiPriority w:val="99"/>
     <w:semiHidden/>
     <w:unhideWhenUsed/>
@@ -2240,10 +2329,10 @@
       <w:szCs w:val="18"/>
     </w:rPr>
   </w:style>
-  <w:style w:type="character" w:customStyle="1" w:styleId="BalloonTextChar">
-    <w:name w:val="Balloon Text Char"/>
-    <w:basedOn w:val="DefaultParagraphFont"/>
-    <w:link w:val="BalloonText"/>
+  <w:style w:type="character" w:customStyle="1" w:styleId="TekstdymkaZnak">
+    <w:name w:val="Tekst dymka Znak"/>
+    <w:basedOn w:val="Domylnaczcionkaakapitu"/>
+    <w:link w:val="Tekstdymka"/>
     <w:uiPriority w:val="99"/>
     <w:semiHidden/>
     <w:rsid w:val="00D60252"/>
@@ -2253,10 +2342,10 @@
       <w:szCs w:val="18"/>
     </w:rPr>
   </w:style>
-  <w:style w:type="character" w:customStyle="1" w:styleId="Heading1Char">
-    <w:name w:val="Heading 1 Char"/>
-    <w:basedOn w:val="DefaultParagraphFont"/>
-    <w:link w:val="Heading1"/>
+  <w:style w:type="character" w:customStyle="1" w:styleId="Nagwek1Znak">
+    <w:name w:val="Nagłówek 1 Znak"/>
+    <w:basedOn w:val="Domylnaczcionkaakapitu"/>
+    <w:link w:val="Nagwek1"/>
     <w:uiPriority w:val="9"/>
     <w:rsid w:val="00D60252"/>
     <w:rPr>
@@ -2266,10 +2355,10 @@
       <w:szCs w:val="32"/>
     </w:rPr>
   </w:style>
-  <w:style w:type="character" w:customStyle="1" w:styleId="Heading2Char">
-    <w:name w:val="Heading 2 Char"/>
-    <w:basedOn w:val="DefaultParagraphFont"/>
-    <w:link w:val="Heading2"/>
+  <w:style w:type="character" w:customStyle="1" w:styleId="Nagwek2Znak">
+    <w:name w:val="Nagłówek 2 Znak"/>
+    <w:basedOn w:val="Domylnaczcionkaakapitu"/>
+    <w:link w:val="Nagwek2"/>
     <w:uiPriority w:val="9"/>
     <w:rsid w:val="00D60252"/>
     <w:rPr>
@@ -2279,10 +2368,10 @@
       <w:szCs w:val="26"/>
     </w:rPr>
   </w:style>
-  <w:style w:type="character" w:customStyle="1" w:styleId="Heading3Char">
-    <w:name w:val="Heading 3 Char"/>
-    <w:basedOn w:val="DefaultParagraphFont"/>
-    <w:link w:val="Heading3"/>
+  <w:style w:type="character" w:customStyle="1" w:styleId="Nagwek3Znak">
+    <w:name w:val="Nagłówek 3 Znak"/>
+    <w:basedOn w:val="Domylnaczcionkaakapitu"/>
+    <w:link w:val="Nagwek3"/>
     <w:uiPriority w:val="9"/>
     <w:rsid w:val="00D60252"/>
     <w:rPr>
@@ -2561,7 +2650,7 @@
 </file>
 
 <file path=customXml/itemProps1.xml><?xml version="1.0" encoding="utf-8"?>
-<ds:datastoreItem xmlns:ds="http://schemas.openxmlformats.org/officeDocument/2006/customXml" ds:itemID="{2C6AD779-FAF4-48A9-98BE-E6879EC8DF7E}">
+<ds:datastoreItem xmlns:ds="http://schemas.openxmlformats.org/officeDocument/2006/customXml" ds:itemID="{1B45D9BF-DE9B-4674-BF01-C1143DBBA7FC}">
   <ds:schemaRefs>
     <ds:schemaRef ds:uri="http://schemas.openxmlformats.org/officeDocument/2006/bibliography"/>
   </ds:schemaRefs>

</xml_diff>